<commit_message>
relatorio final parte 2
</commit_message>
<xml_diff>
--- a/RelatórioParte2.docx
+++ b/RelatórioParte2.docx
@@ -374,7 +374,7 @@
             <w:rPr>
               <w:rFonts w:eastAsiaTheme="minorEastAsia"/>
               <w:noProof/>
-              <w:lang w:eastAsia="pt-PT"/>
+              <w:lang w:val="en-GB" w:eastAsia="en-GB"/>
             </w:rPr>
           </w:pPr>
           <w:r>
@@ -398,7 +398,7 @@
             </w:rPr>
             <w:fldChar w:fldCharType="separate"/>
           </w:r>
-          <w:hyperlink w:anchor="_Toc534731702" w:history="1">
+          <w:hyperlink w:anchor="_Toc534837370" w:history="1">
             <w:r>
               <w:rPr>
                 <w:rStyle w:val="Hiperligao"/>
@@ -426,7 +426,7 @@
                 <w:noProof/>
                 <w:webHidden/>
               </w:rPr>
-              <w:instrText xml:space="preserve"> PAGEREF _Toc534731702 \h </w:instrText>
+              <w:instrText xml:space="preserve"> PAGEREF _Toc534837370 \h </w:instrText>
             </w:r>
             <w:r>
               <w:rPr>
@@ -466,10 +466,10 @@
             <w:rPr>
               <w:rFonts w:eastAsiaTheme="minorEastAsia"/>
               <w:noProof/>
-              <w:lang w:eastAsia="pt-PT"/>
+              <w:lang w:val="en-GB" w:eastAsia="en-GB"/>
             </w:rPr>
           </w:pPr>
-          <w:hyperlink w:anchor="_Toc534731703" w:history="1">
+          <w:hyperlink w:anchor="_Toc534837371" w:history="1">
             <w:r>
               <w:rPr>
                 <w:rStyle w:val="Hiperligao"/>
@@ -497,78 +497,7 @@
                 <w:noProof/>
                 <w:webHidden/>
               </w:rPr>
-              <w:instrText xml:space="preserve"> PAGEREF _Toc534731703 \h </w:instrText>
-            </w:r>
-            <w:r>
-              <w:rPr>
-                <w:noProof/>
-                <w:webHidden/>
-              </w:rPr>
-            </w:r>
-            <w:r>
-              <w:rPr>
-                <w:noProof/>
-                <w:webHidden/>
-              </w:rPr>
-              <w:fldChar w:fldCharType="separate"/>
-            </w:r>
-            <w:r>
-              <w:rPr>
-                <w:noProof/>
-                <w:webHidden/>
-              </w:rPr>
-              <w:t>3</w:t>
-            </w:r>
-            <w:r>
-              <w:rPr>
-                <w:noProof/>
-                <w:webHidden/>
-              </w:rPr>
-              <w:fldChar w:fldCharType="end"/>
-            </w:r>
-          </w:hyperlink>
-        </w:p>
-        <w:p>
-          <w:pPr>
-            <w:pStyle w:val="ndice1"/>
-            <w:tabs>
-              <w:tab w:val="right" w:leader="dot" w:pos="8494"/>
-            </w:tabs>
-            <w:rPr>
-              <w:rFonts w:eastAsiaTheme="minorEastAsia"/>
-              <w:noProof/>
-              <w:lang w:eastAsia="pt-PT"/>
-            </w:rPr>
-          </w:pPr>
-          <w:hyperlink w:anchor="_Toc534731704" w:history="1">
-            <w:r>
-              <w:rPr>
-                <w:rStyle w:val="Hiperligao"/>
-                <w:b/>
-                <w:noProof/>
-              </w:rPr>
-              <w:t>Casos de Utilização</w:t>
-            </w:r>
-            <w:r>
-              <w:rPr>
-                <w:noProof/>
-                <w:webHidden/>
-              </w:rPr>
-              <w:tab/>
-            </w:r>
-            <w:r>
-              <w:rPr>
-                <w:noProof/>
-                <w:webHidden/>
-              </w:rPr>
-              <w:fldChar w:fldCharType="begin"/>
-            </w:r>
-            <w:r>
-              <w:rPr>
-                <w:noProof/>
-                <w:webHidden/>
-              </w:rPr>
-              <w:instrText xml:space="preserve"> PAGEREF _Toc534731704 \h </w:instrText>
+              <w:instrText xml:space="preserve"> PAGEREF _Toc534837371 \h </w:instrText>
             </w:r>
             <w:r>
               <w:rPr>
@@ -608,10 +537,81 @@
             <w:rPr>
               <w:rFonts w:eastAsiaTheme="minorEastAsia"/>
               <w:noProof/>
-              <w:lang w:eastAsia="pt-PT"/>
+              <w:lang w:val="en-GB" w:eastAsia="en-GB"/>
             </w:rPr>
           </w:pPr>
-          <w:hyperlink w:anchor="_Toc534731705" w:history="1">
+          <w:hyperlink w:anchor="_Toc534837372" w:history="1">
+            <w:r>
+              <w:rPr>
+                <w:rStyle w:val="Hiperligao"/>
+                <w:b/>
+                <w:noProof/>
+              </w:rPr>
+              <w:t>Casos de Utilização</w:t>
+            </w:r>
+            <w:r>
+              <w:rPr>
+                <w:noProof/>
+                <w:webHidden/>
+              </w:rPr>
+              <w:tab/>
+            </w:r>
+            <w:r>
+              <w:rPr>
+                <w:noProof/>
+                <w:webHidden/>
+              </w:rPr>
+              <w:fldChar w:fldCharType="begin"/>
+            </w:r>
+            <w:r>
+              <w:rPr>
+                <w:noProof/>
+                <w:webHidden/>
+              </w:rPr>
+              <w:instrText xml:space="preserve"> PAGEREF _Toc534837372 \h </w:instrText>
+            </w:r>
+            <w:r>
+              <w:rPr>
+                <w:noProof/>
+                <w:webHidden/>
+              </w:rPr>
+            </w:r>
+            <w:r>
+              <w:rPr>
+                <w:noProof/>
+                <w:webHidden/>
+              </w:rPr>
+              <w:fldChar w:fldCharType="separate"/>
+            </w:r>
+            <w:r>
+              <w:rPr>
+                <w:noProof/>
+                <w:webHidden/>
+              </w:rPr>
+              <w:t>5</w:t>
+            </w:r>
+            <w:r>
+              <w:rPr>
+                <w:noProof/>
+                <w:webHidden/>
+              </w:rPr>
+              <w:fldChar w:fldCharType="end"/>
+            </w:r>
+          </w:hyperlink>
+        </w:p>
+        <w:p>
+          <w:pPr>
+            <w:pStyle w:val="ndice1"/>
+            <w:tabs>
+              <w:tab w:val="right" w:leader="dot" w:pos="8494"/>
+            </w:tabs>
+            <w:rPr>
+              <w:rFonts w:eastAsiaTheme="minorEastAsia"/>
+              <w:noProof/>
+              <w:lang w:val="en-GB" w:eastAsia="en-GB"/>
+            </w:rPr>
+          </w:pPr>
+          <w:hyperlink w:anchor="_Toc534837373" w:history="1">
             <w:r>
               <w:rPr>
                 <w:rStyle w:val="Hiperligao"/>
@@ -639,7 +639,7 @@
                 <w:noProof/>
                 <w:webHidden/>
               </w:rPr>
-              <w:instrText xml:space="preserve"> PAGEREF _Toc534731705 \h </w:instrText>
+              <w:instrText xml:space="preserve"> PAGEREF _Toc534837373 \h </w:instrText>
             </w:r>
             <w:r>
               <w:rPr>
@@ -659,7 +659,7 @@
                 <w:noProof/>
                 <w:webHidden/>
               </w:rPr>
-              <w:t>6</w:t>
+              <w:t>7</w:t>
             </w:r>
             <w:r>
               <w:rPr>
@@ -679,10 +679,10 @@
             <w:rPr>
               <w:rFonts w:eastAsiaTheme="minorEastAsia"/>
               <w:noProof/>
-              <w:lang w:eastAsia="pt-PT"/>
+              <w:lang w:val="en-GB" w:eastAsia="en-GB"/>
             </w:rPr>
           </w:pPr>
-          <w:hyperlink w:anchor="_Toc534731706" w:history="1">
+          <w:hyperlink w:anchor="_Toc534837374" w:history="1">
             <w:r>
               <w:rPr>
                 <w:rStyle w:val="Hiperligao"/>
@@ -710,7 +710,7 @@
                 <w:noProof/>
                 <w:webHidden/>
               </w:rPr>
-              <w:instrText xml:space="preserve"> PAGEREF _Toc534731706 \h </w:instrText>
+              <w:instrText xml:space="preserve"> PAGEREF _Toc534837374 \h </w:instrText>
             </w:r>
             <w:r>
               <w:rPr>
@@ -730,7 +730,7 @@
                 <w:noProof/>
                 <w:webHidden/>
               </w:rPr>
-              <w:t>6</w:t>
+              <w:t>8</w:t>
             </w:r>
             <w:r>
               <w:rPr>
@@ -773,6 +773,8 @@
           <w:szCs w:val="36"/>
         </w:rPr>
       </w:pPr>
+      <w:bookmarkStart w:id="0" w:name="_GoBack"/>
+      <w:bookmarkEnd w:id="0"/>
     </w:p>
     <w:p>
       <w:pPr>
@@ -903,7 +905,7 @@
           <w:u w:val="single"/>
         </w:rPr>
       </w:pPr>
-      <w:bookmarkStart w:id="0" w:name="_Toc534731702"/>
+      <w:bookmarkStart w:id="1" w:name="_Toc534837370"/>
       <w:r>
         <w:rPr>
           <w:b/>
@@ -917,7 +919,7 @@
         </w:rPr>
         <w:t xml:space="preserve"> do trabalho</w:t>
       </w:r>
-      <w:bookmarkEnd w:id="0"/>
+      <w:bookmarkEnd w:id="1"/>
     </w:p>
     <w:p>
       <w:pPr>
@@ -952,7 +954,7 @@
           <w:sz w:val="24"/>
           <w:szCs w:val="24"/>
         </w:rPr>
-        <w:t>Nesta segunda parte do projeto foi necessário implementar três novas estruturas de dados, conforme é pedido no enunciado, e integrá-las na anterior implementação:</w:t>
+        <w:t>Uma empresa municipal possui campos de ténis que disponibiliza aos seus utentes para uso em dois modos:</w:t>
       </w:r>
     </w:p>
     <w:p>
@@ -960,7 +962,7 @@
         <w:pStyle w:val="PargrafodaLista"/>
         <w:numPr>
           <w:ilvl w:val="0"/>
-          <w:numId w:val="5"/>
+          <w:numId w:val="1"/>
         </w:numPr>
         <w:jc w:val="both"/>
         <w:rPr>
@@ -969,65 +971,29 @@
           <w:szCs w:val="24"/>
         </w:rPr>
       </w:pPr>
-      <w:proofErr w:type="spellStart"/>
-      <w:r>
-        <w:rPr>
-          <w:rFonts w:cstheme="minorHAnsi"/>
-          <w:b/>
-          <w:sz w:val="24"/>
-          <w:szCs w:val="24"/>
-        </w:rPr>
-        <w:t>Binary</w:t>
-      </w:r>
-      <w:proofErr w:type="spellEnd"/>
-      <w:r>
-        <w:rPr>
-          <w:rFonts w:cstheme="minorHAnsi"/>
-          <w:b/>
-          <w:sz w:val="24"/>
-          <w:szCs w:val="24"/>
-        </w:rPr>
-        <w:t xml:space="preserve"> </w:t>
-      </w:r>
-      <w:proofErr w:type="spellStart"/>
-      <w:r>
-        <w:rPr>
-          <w:rFonts w:cstheme="minorHAnsi"/>
-          <w:b/>
-          <w:sz w:val="24"/>
-          <w:szCs w:val="24"/>
-        </w:rPr>
-        <w:t>Search</w:t>
-      </w:r>
-      <w:proofErr w:type="spellEnd"/>
-      <w:r>
-        <w:rPr>
-          <w:rFonts w:cstheme="minorHAnsi"/>
-          <w:b/>
-          <w:sz w:val="24"/>
-          <w:szCs w:val="24"/>
-        </w:rPr>
-        <w:t xml:space="preserve"> </w:t>
-      </w:r>
-      <w:proofErr w:type="spellStart"/>
-      <w:r>
-        <w:rPr>
-          <w:rFonts w:cstheme="minorHAnsi"/>
-          <w:b/>
-          <w:sz w:val="24"/>
-          <w:szCs w:val="24"/>
-        </w:rPr>
-        <w:t>Tree</w:t>
-      </w:r>
-      <w:proofErr w:type="spellEnd"/>
-      <w:r>
-        <w:rPr>
-          <w:rFonts w:cstheme="minorHAnsi"/>
-          <w:b/>
-          <w:sz w:val="24"/>
-          <w:szCs w:val="24"/>
-        </w:rPr>
-        <w:t>;</w:t>
+      <w:r>
+        <w:rPr>
+          <w:rFonts w:cstheme="minorHAnsi"/>
+          <w:sz w:val="24"/>
+          <w:szCs w:val="24"/>
+        </w:rPr>
+        <w:t xml:space="preserve">Modo Aula – o qual tem duração de 1h com professor, um preço fixo e tem prioridade no uso do campo sobre o </w:t>
+      </w:r>
+      <w:r>
+        <w:rPr>
+          <w:rFonts w:cstheme="minorHAnsi"/>
+          <w:sz w:val="24"/>
+          <w:szCs w:val="24"/>
+        </w:rPr>
+        <w:t>modo</w:t>
+      </w:r>
+      <w:r>
+        <w:rPr>
+          <w:rFonts w:cstheme="minorHAnsi"/>
+          <w:sz w:val="24"/>
+          <w:szCs w:val="24"/>
+        </w:rPr>
+        <w:t xml:space="preserve"> Livre;</w:t>
       </w:r>
     </w:p>
     <w:p>
@@ -1035,7 +1001,7 @@
         <w:pStyle w:val="PargrafodaLista"/>
         <w:numPr>
           <w:ilvl w:val="0"/>
-          <w:numId w:val="5"/>
+          <w:numId w:val="1"/>
         </w:numPr>
         <w:jc w:val="both"/>
         <w:rPr>
@@ -1047,131 +1013,265 @@
       <w:r>
         <w:rPr>
           <w:rFonts w:cstheme="minorHAnsi"/>
+          <w:sz w:val="24"/>
+          <w:szCs w:val="24"/>
+        </w:rPr>
+        <w:t>Modo Livre – o qual tem duração até 2h, sem professor, com um preço fixo por cada período de 30 minutos.</w:t>
+      </w:r>
+    </w:p>
+    <w:p>
+      <w:pPr>
+        <w:jc w:val="both"/>
+        <w:rPr>
+          <w:rFonts w:cstheme="minorHAnsi"/>
+          <w:sz w:val="24"/>
+          <w:szCs w:val="24"/>
+        </w:rPr>
+      </w:pPr>
+      <w:r>
+        <w:rPr>
+          <w:rFonts w:cstheme="minorHAnsi"/>
+          <w:sz w:val="24"/>
+          <w:szCs w:val="24"/>
+        </w:rPr>
+        <w:t xml:space="preserve">Existe um número máximo de utentes que podem estar em simultâneo nos campos de ténis. </w:t>
+      </w:r>
+    </w:p>
+    <w:p>
+      <w:pPr>
+        <w:ind w:firstLine="708"/>
+        <w:jc w:val="both"/>
+        <w:rPr>
+          <w:rFonts w:cstheme="minorHAnsi"/>
+          <w:sz w:val="24"/>
+          <w:szCs w:val="24"/>
+        </w:rPr>
+      </w:pPr>
+      <w:r>
+        <w:rPr>
+          <w:rFonts w:cstheme="minorHAnsi"/>
+          <w:sz w:val="24"/>
+          <w:szCs w:val="24"/>
+        </w:rPr>
+        <w:t xml:space="preserve">A empresa possui um cartão </w:t>
+      </w:r>
+      <w:proofErr w:type="spellStart"/>
+      <w:r>
+        <w:rPr>
+          <w:rFonts w:cstheme="minorHAnsi"/>
+          <w:i/>
+          <w:sz w:val="24"/>
+          <w:szCs w:val="24"/>
+        </w:rPr>
+        <w:t>gold</w:t>
+      </w:r>
+      <w:proofErr w:type="spellEnd"/>
+      <w:r>
+        <w:rPr>
+          <w:rFonts w:cstheme="minorHAnsi"/>
+          <w:sz w:val="24"/>
+          <w:szCs w:val="24"/>
+        </w:rPr>
+        <w:t xml:space="preserve"> com um custo fixo mensal que permite o acesso a aulas com 15% de desconto no valor unitário da aula. No final do mês, o utente deve pagar o uso dos campos nesse mês, sendo-lhe entregue um documento onde são discriminadas todas as datas/ horas em que frequentou os campos. Os utentes que usaram os campos em modo de aula têm ainda acesso a um relatório mensal sobre o seu progresso elaborado pelo professor. </w:t>
+      </w:r>
+    </w:p>
+    <w:p>
+      <w:pPr>
+        <w:ind w:firstLine="708"/>
+        <w:jc w:val="both"/>
+        <w:rPr>
+          <w:rFonts w:cstheme="minorHAnsi"/>
+          <w:sz w:val="24"/>
+          <w:szCs w:val="24"/>
+        </w:rPr>
+      </w:pPr>
+      <w:r>
+        <w:rPr>
+          <w:rFonts w:cstheme="minorHAnsi"/>
+          <w:sz w:val="24"/>
+          <w:szCs w:val="24"/>
+        </w:rPr>
+        <w:t>As aulas são lecionadas pelos professores existentes, sendo o professor de determinada aula escolhido de modo a equilibrar o número de aulas por professor.</w:t>
+      </w:r>
+    </w:p>
+    <w:p>
+      <w:pPr>
+        <w:ind w:firstLine="708"/>
+        <w:jc w:val="both"/>
+        <w:rPr>
+          <w:sz w:val="24"/>
+          <w:szCs w:val="24"/>
+        </w:rPr>
+      </w:pPr>
+      <w:r>
+        <w:rPr>
+          <w:sz w:val="24"/>
+          <w:szCs w:val="24"/>
+        </w:rPr>
+        <w:t>Além disso, o</w:t>
+      </w:r>
+      <w:r>
+        <w:rPr>
+          <w:sz w:val="24"/>
+          <w:szCs w:val="24"/>
+        </w:rPr>
+        <w:t>s campos de ténis precisam frequentemente de intervenções e melhorias de forma a manter os níveis de qualidade</w:t>
+      </w:r>
+      <w:r>
+        <w:rPr>
+          <w:sz w:val="24"/>
+          <w:szCs w:val="24"/>
+        </w:rPr>
+        <w:t xml:space="preserve">. </w:t>
+      </w:r>
+      <w:r>
+        <w:rPr>
+          <w:sz w:val="24"/>
+          <w:szCs w:val="24"/>
+        </w:rPr>
+        <w:t>Para tal, recorre</w:t>
+      </w:r>
+      <w:r>
+        <w:rPr>
+          <w:sz w:val="24"/>
+          <w:szCs w:val="24"/>
+        </w:rPr>
+        <w:t>-se</w:t>
+      </w:r>
+      <w:r>
+        <w:rPr>
+          <w:sz w:val="24"/>
+          <w:szCs w:val="24"/>
+        </w:rPr>
+        <w:t xml:space="preserve"> aos serviços de técnicos especializados</w:t>
+      </w:r>
+      <w:r>
+        <w:rPr>
+          <w:sz w:val="24"/>
+          <w:szCs w:val="24"/>
+        </w:rPr>
+        <w:t>.</w:t>
+      </w:r>
+    </w:p>
+    <w:p>
+      <w:pPr>
+        <w:ind w:firstLine="708"/>
+        <w:jc w:val="both"/>
+        <w:rPr>
+          <w:sz w:val="24"/>
+          <w:szCs w:val="24"/>
+        </w:rPr>
+      </w:pPr>
+      <w:r>
+        <w:rPr>
+          <w:sz w:val="24"/>
+          <w:szCs w:val="24"/>
+        </w:rPr>
+        <w:t xml:space="preserve">De forma a cumprir com procedimentos de contratação pública, que limitam o número de vezes que a empresa pode recorrer aos serviços de um dado técnico, para além da disponibilidade, o técnico é também caracterizado pelo número de reparações já efetuadas. Para a reparação de um campo de ténis, </w:t>
+      </w:r>
+      <w:r>
+        <w:rPr>
+          <w:sz w:val="24"/>
+          <w:szCs w:val="24"/>
+        </w:rPr>
+        <w:t>é</w:t>
+      </w:r>
+      <w:r>
+        <w:rPr>
+          <w:sz w:val="24"/>
+          <w:szCs w:val="24"/>
+        </w:rPr>
+        <w:t xml:space="preserve"> escolhido o técnico disponível mais cedo e que tenha concluído menos do que um número de reparações a especificar. </w:t>
+      </w:r>
+    </w:p>
+    <w:p>
+      <w:pPr>
+        <w:ind w:firstLine="708"/>
+        <w:jc w:val="both"/>
+        <w:rPr>
+          <w:sz w:val="24"/>
+          <w:szCs w:val="24"/>
+        </w:rPr>
+      </w:pPr>
+      <w:r>
+        <w:rPr>
+          <w:sz w:val="24"/>
+          <w:szCs w:val="24"/>
+        </w:rPr>
+        <w:t xml:space="preserve">A empresa mantém um registo de todos os seus professores (atuais ou </w:t>
+      </w:r>
+      <w:r>
+        <w:rPr>
+          <w:sz w:val="24"/>
+          <w:szCs w:val="24"/>
+        </w:rPr>
+        <w:t>an</w:t>
+      </w:r>
+      <w:r>
+        <w:rPr>
+          <w:sz w:val="24"/>
+          <w:szCs w:val="24"/>
+        </w:rPr>
+        <w:t>ti</w:t>
+      </w:r>
+      <w:r>
+        <w:rPr>
+          <w:sz w:val="24"/>
+          <w:szCs w:val="24"/>
+        </w:rPr>
+        <w:t>gos</w:t>
+      </w:r>
+      <w:r>
+        <w:rPr>
+          <w:sz w:val="24"/>
+          <w:szCs w:val="24"/>
+        </w:rPr>
+        <w:t>)</w:t>
+      </w:r>
+      <w:r>
+        <w:rPr>
+          <w:sz w:val="24"/>
+          <w:szCs w:val="24"/>
+        </w:rPr>
+        <w:t>.</w:t>
+      </w:r>
+    </w:p>
+    <w:p>
+      <w:pPr>
+        <w:jc w:val="both"/>
+        <w:rPr>
+          <w:rFonts w:cstheme="minorHAnsi"/>
+          <w:sz w:val="24"/>
+          <w:szCs w:val="24"/>
+        </w:rPr>
+      </w:pPr>
+    </w:p>
+    <w:p>
+      <w:pPr>
+        <w:pStyle w:val="Ttulo1"/>
+        <w:rPr>
+          <w:rFonts w:asciiTheme="minorHAnsi" w:eastAsiaTheme="minorHAnsi" w:hAnsiTheme="minorHAnsi" w:cstheme="minorHAnsi"/>
+          <w:color w:val="auto"/>
+          <w:sz w:val="24"/>
+          <w:szCs w:val="24"/>
+        </w:rPr>
+      </w:pPr>
+    </w:p>
+    <w:p>
+      <w:pPr>
+        <w:pStyle w:val="Ttulo1"/>
+        <w:rPr>
           <w:b/>
-          <w:sz w:val="24"/>
-          <w:szCs w:val="24"/>
-        </w:rPr>
-        <w:t>Fila de prioridade (</w:t>
-      </w:r>
-      <w:proofErr w:type="spellStart"/>
-      <w:r>
-        <w:rPr>
-          <w:rFonts w:cstheme="minorHAnsi"/>
+        </w:rPr>
+      </w:pPr>
+      <w:bookmarkStart w:id="2" w:name="_Toc534837371"/>
+      <w:r>
+        <w:rPr>
           <w:b/>
-          <w:sz w:val="24"/>
-          <w:szCs w:val="24"/>
-        </w:rPr>
-        <w:t>priority_queue</w:t>
-      </w:r>
-      <w:proofErr w:type="spellEnd"/>
-      <w:r>
-        <w:rPr>
-          <w:rFonts w:cstheme="minorHAnsi"/>
-          <w:b/>
-          <w:sz w:val="24"/>
-          <w:szCs w:val="24"/>
-        </w:rPr>
-        <w:t>);</w:t>
-      </w:r>
-    </w:p>
-    <w:p>
-      <w:pPr>
-        <w:pStyle w:val="PargrafodaLista"/>
-        <w:numPr>
-          <w:ilvl w:val="0"/>
-          <w:numId w:val="5"/>
-        </w:numPr>
-        <w:jc w:val="both"/>
-        <w:rPr>
-          <w:rFonts w:cstheme="minorHAnsi"/>
-          <w:sz w:val="24"/>
-          <w:szCs w:val="24"/>
-        </w:rPr>
-      </w:pPr>
-      <w:r>
-        <w:rPr>
-          <w:rFonts w:cstheme="minorHAnsi"/>
-          <w:b/>
-          <w:sz w:val="24"/>
-          <w:szCs w:val="24"/>
-        </w:rPr>
-        <w:t>Tabela de dispersão (</w:t>
-      </w:r>
-      <w:proofErr w:type="spellStart"/>
-      <w:r>
-        <w:rPr>
-          <w:rFonts w:cstheme="minorHAnsi"/>
-          <w:b/>
-          <w:sz w:val="24"/>
-          <w:szCs w:val="24"/>
-        </w:rPr>
-        <w:t>unordered_set</w:t>
-      </w:r>
-      <w:proofErr w:type="spellEnd"/>
-      <w:r>
-        <w:rPr>
-          <w:rFonts w:cstheme="minorHAnsi"/>
-          <w:b/>
-          <w:sz w:val="24"/>
-          <w:szCs w:val="24"/>
-        </w:rPr>
-        <w:t>)</w:t>
-      </w:r>
-      <w:r>
-        <w:rPr>
-          <w:rFonts w:cstheme="minorHAnsi"/>
-          <w:b/>
-          <w:sz w:val="24"/>
-          <w:szCs w:val="24"/>
-        </w:rPr>
-        <w:t>.</w:t>
-      </w:r>
-    </w:p>
-    <w:p>
-      <w:pPr>
-        <w:jc w:val="both"/>
-        <w:rPr>
-          <w:rFonts w:cstheme="minorHAnsi"/>
-          <w:sz w:val="24"/>
-          <w:szCs w:val="24"/>
-        </w:rPr>
-      </w:pPr>
-    </w:p>
-    <w:p>
-      <w:pPr>
-        <w:jc w:val="both"/>
-        <w:rPr>
-          <w:rFonts w:cstheme="minorHAnsi"/>
-          <w:sz w:val="24"/>
-          <w:szCs w:val="24"/>
-        </w:rPr>
-      </w:pPr>
-    </w:p>
-    <w:p>
-      <w:pPr>
-        <w:jc w:val="both"/>
-        <w:rPr>
-          <w:rFonts w:cstheme="minorHAnsi"/>
-          <w:sz w:val="24"/>
-          <w:szCs w:val="24"/>
-        </w:rPr>
-      </w:pPr>
-    </w:p>
-    <w:p>
-      <w:pPr>
-        <w:pStyle w:val="Ttulo1"/>
-        <w:rPr>
-          <w:b/>
-        </w:rPr>
-      </w:pPr>
-      <w:bookmarkStart w:id="1" w:name="_Toc534731703"/>
-      <w:r>
-        <w:rPr>
-          <w:b/>
         </w:rPr>
         <w:t>Solução Implementada</w:t>
       </w:r>
-      <w:bookmarkEnd w:id="1"/>
+      <w:bookmarkEnd w:id="2"/>
     </w:p>
     <w:p>
       <w:pPr>
@@ -1219,16 +1319,6 @@
         </w:rPr>
         <w:t xml:space="preserve"> resolver os problemas propostos, nós construímos três estruturas de dados não lineares:</w:t>
       </w:r>
-    </w:p>
-    <w:p>
-      <w:pPr>
-        <w:jc w:val="both"/>
-        <w:rPr>
-          <w:rFonts w:cstheme="minorHAnsi"/>
-          <w:sz w:val="24"/>
-          <w:szCs w:val="24"/>
-        </w:rPr>
-      </w:pPr>
     </w:p>
     <w:p>
       <w:pPr>
@@ -1305,48 +1395,160 @@
     <w:p>
       <w:pPr>
         <w:jc w:val="both"/>
+        <w:rPr>
+          <w:sz w:val="24"/>
+          <w:szCs w:val="24"/>
+        </w:rPr>
       </w:pPr>
       <w:r>
         <w:tab/>
       </w:r>
       <w:r>
+        <w:rPr>
+          <w:sz w:val="24"/>
+          <w:szCs w:val="24"/>
+        </w:rPr>
         <w:t xml:space="preserve">A </w:t>
       </w:r>
       <w:proofErr w:type="spellStart"/>
       <w:r>
+        <w:rPr>
+          <w:i/>
+          <w:sz w:val="24"/>
+          <w:szCs w:val="24"/>
+        </w:rPr>
         <w:t>Binary</w:t>
       </w:r>
       <w:proofErr w:type="spellEnd"/>
       <w:r>
+        <w:rPr>
+          <w:i/>
+          <w:sz w:val="24"/>
+          <w:szCs w:val="24"/>
+        </w:rPr>
         <w:t xml:space="preserve"> </w:t>
       </w:r>
       <w:proofErr w:type="spellStart"/>
       <w:r>
+        <w:rPr>
+          <w:i/>
+          <w:sz w:val="24"/>
+          <w:szCs w:val="24"/>
+        </w:rPr>
         <w:t>Search</w:t>
       </w:r>
       <w:proofErr w:type="spellEnd"/>
       <w:r>
+        <w:rPr>
+          <w:i/>
+          <w:sz w:val="24"/>
+          <w:szCs w:val="24"/>
+        </w:rPr>
         <w:t xml:space="preserve"> </w:t>
       </w:r>
       <w:proofErr w:type="spellStart"/>
       <w:r>
+        <w:rPr>
+          <w:i/>
+          <w:sz w:val="24"/>
+          <w:szCs w:val="24"/>
+        </w:rPr>
         <w:t>Tree</w:t>
       </w:r>
       <w:proofErr w:type="spellEnd"/>
       <w:r>
-        <w:t xml:space="preserve"> contém elementos do tipo </w:t>
-      </w:r>
-      <w:r>
+        <w:rPr>
+          <w:sz w:val="24"/>
+          <w:szCs w:val="24"/>
+        </w:rPr>
+        <w:t xml:space="preserve"> cont</w:t>
+      </w:r>
+      <w:r>
+        <w:rPr>
+          <w:sz w:val="24"/>
+          <w:szCs w:val="24"/>
+        </w:rPr>
+        <w:t>é</w:t>
+      </w:r>
+      <w:r>
+        <w:rPr>
+          <w:sz w:val="24"/>
+          <w:szCs w:val="24"/>
+        </w:rPr>
+        <w:t xml:space="preserve">m elementos do tipo </w:t>
+      </w:r>
+      <w:r>
+        <w:rPr>
+          <w:sz w:val="24"/>
+          <w:szCs w:val="24"/>
+        </w:rPr>
         <w:t xml:space="preserve">Utente </w:t>
       </w:r>
       <w:r>
-        <w:t>e ordena-os segundo o número de vezes que usufruíram os campos e em caso de empate por ordem alfabética dos nomes. Para pesquisar certos elementos da árvore foi usado um iterador em ordem.</w:t>
-      </w:r>
-    </w:p>
-    <w:p>
-      <w:pPr>
-        <w:jc w:val="both"/>
-      </w:pPr>
+        <w:rPr>
+          <w:sz w:val="24"/>
+          <w:szCs w:val="24"/>
+        </w:rPr>
+        <w:t xml:space="preserve">e ordena-os segundo o número de vezes que usufruíram os campos </w:t>
+      </w:r>
+      <w:r>
+        <w:rPr>
+          <w:sz w:val="24"/>
+          <w:szCs w:val="24"/>
+        </w:rPr>
+        <w:t xml:space="preserve">de ténis </w:t>
+      </w:r>
+      <w:r>
+        <w:rPr>
+          <w:sz w:val="24"/>
+          <w:szCs w:val="24"/>
+        </w:rPr>
+        <w:t>e</w:t>
+      </w:r>
+      <w:r>
+        <w:rPr>
+          <w:sz w:val="24"/>
+          <w:szCs w:val="24"/>
+        </w:rPr>
+        <w:t xml:space="preserve">, </w:t>
+      </w:r>
+      <w:r>
+        <w:rPr>
+          <w:sz w:val="24"/>
+          <w:szCs w:val="24"/>
+        </w:rPr>
+        <w:t>em caso de empate</w:t>
+      </w:r>
+      <w:r>
+        <w:rPr>
+          <w:sz w:val="24"/>
+          <w:szCs w:val="24"/>
+        </w:rPr>
+        <w:t>,</w:t>
+      </w:r>
+      <w:r>
+        <w:rPr>
+          <w:sz w:val="24"/>
+          <w:szCs w:val="24"/>
+        </w:rPr>
+        <w:t xml:space="preserve"> por ordem alfabética dos nomes. Para pesquisar certos elementos da árvore foi usado um </w:t>
+      </w:r>
+      <w:proofErr w:type="spellStart"/>
+      <w:r>
+        <w:rPr>
+          <w:sz w:val="24"/>
+          <w:szCs w:val="24"/>
+        </w:rPr>
+        <w:t>iterador</w:t>
+      </w:r>
+      <w:proofErr w:type="spellEnd"/>
+      <w:r>
+        <w:rPr>
+          <w:sz w:val="24"/>
+          <w:szCs w:val="24"/>
+        </w:rPr>
+        <w:t xml:space="preserve"> em ordem.</w:t>
+      </w:r>
     </w:p>
     <w:p>
       <w:pPr>
@@ -1356,12 +1558,18 @@
           <w:numId w:val="7"/>
         </w:numPr>
         <w:jc w:val="both"/>
+        <w:rPr>
+          <w:sz w:val="24"/>
+          <w:szCs w:val="24"/>
+        </w:rPr>
       </w:pPr>
       <w:proofErr w:type="spellStart"/>
       <w:r>
         <w:rPr>
           <w:b/>
           <w:i/>
+          <w:sz w:val="24"/>
+          <w:szCs w:val="24"/>
         </w:rPr>
         <w:t>Priority</w:t>
       </w:r>
@@ -1370,6 +1578,8 @@
         <w:rPr>
           <w:b/>
           <w:i/>
+          <w:sz w:val="24"/>
+          <w:szCs w:val="24"/>
         </w:rPr>
         <w:t xml:space="preserve"> </w:t>
       </w:r>
@@ -1378,6 +1588,8 @@
         <w:rPr>
           <w:b/>
           <w:i/>
+          <w:sz w:val="24"/>
+          <w:szCs w:val="24"/>
         </w:rPr>
         <w:t>Queue</w:t>
       </w:r>
@@ -1385,33 +1597,183 @@
     </w:p>
     <w:p>
       <w:pPr>
-        <w:ind w:firstLine="708"/>
-        <w:jc w:val="both"/>
-      </w:pPr>
-      <w:r>
+        <w:ind w:firstLine="360"/>
+        <w:jc w:val="both"/>
+        <w:rPr>
+          <w:sz w:val="24"/>
+          <w:szCs w:val="24"/>
+        </w:rPr>
+      </w:pPr>
+      <w:r>
+        <w:rPr>
+          <w:sz w:val="24"/>
+          <w:szCs w:val="24"/>
+        </w:rPr>
         <w:t xml:space="preserve">A </w:t>
       </w:r>
       <w:proofErr w:type="spellStart"/>
       <w:r>
-        <w:t>Priority</w:t>
+        <w:rPr>
+          <w:i/>
+          <w:sz w:val="24"/>
+          <w:szCs w:val="24"/>
+        </w:rPr>
+        <w:t>priority</w:t>
       </w:r>
       <w:proofErr w:type="spellEnd"/>
       <w:r>
+        <w:rPr>
+          <w:i/>
+          <w:sz w:val="24"/>
+          <w:szCs w:val="24"/>
+        </w:rPr>
         <w:t xml:space="preserve"> </w:t>
       </w:r>
       <w:proofErr w:type="spellStart"/>
       <w:r>
-        <w:t>Queue</w:t>
+        <w:rPr>
+          <w:i/>
+          <w:sz w:val="24"/>
+          <w:szCs w:val="24"/>
+        </w:rPr>
+        <w:t>que</w:t>
+      </w:r>
+      <w:r>
+        <w:rPr>
+          <w:i/>
+          <w:sz w:val="24"/>
+          <w:szCs w:val="24"/>
+        </w:rPr>
+        <w:t>u</w:t>
+      </w:r>
+      <w:r>
+        <w:rPr>
+          <w:i/>
+          <w:sz w:val="24"/>
+          <w:szCs w:val="24"/>
+        </w:rPr>
+        <w:t>e</w:t>
       </w:r>
       <w:proofErr w:type="spellEnd"/>
       <w:r>
-        <w:t xml:space="preserve"> contém…</w:t>
-      </w:r>
-    </w:p>
-    <w:p>
-      <w:pPr>
-        <w:jc w:val="both"/>
-      </w:pPr>
+        <w:rPr>
+          <w:sz w:val="24"/>
+          <w:szCs w:val="24"/>
+        </w:rPr>
+        <w:t xml:space="preserve"> </w:t>
+      </w:r>
+      <w:r>
+        <w:rPr>
+          <w:sz w:val="24"/>
+          <w:szCs w:val="24"/>
+        </w:rPr>
+        <w:t>contém</w:t>
+      </w:r>
+      <w:r>
+        <w:rPr>
+          <w:sz w:val="24"/>
+          <w:szCs w:val="24"/>
+        </w:rPr>
+        <w:t xml:space="preserve"> os técnicos especializados para a reparação dos campos de ténis. Esta está </w:t>
+      </w:r>
+      <w:r>
+        <w:rPr>
+          <w:sz w:val="24"/>
+          <w:szCs w:val="24"/>
+        </w:rPr>
+        <w:t xml:space="preserve">ordenada pela disponibilidade dos técnicos (a disponibilidade é um valor inteiro que indica o número de dias em falta até que o técnico esteja disponível). O técnico que está no topo é o que estará disponível mais cedo. </w:t>
+      </w:r>
+      <w:r>
+        <w:rPr>
+          <w:sz w:val="24"/>
+          <w:szCs w:val="24"/>
+        </w:rPr>
+        <w:t>P</w:t>
+      </w:r>
+      <w:r>
+        <w:rPr>
+          <w:sz w:val="24"/>
+          <w:szCs w:val="24"/>
+        </w:rPr>
+        <w:t>ara além da disponibilidade, o técnico é também caracterizado pelo número de reparações já efetuadas</w:t>
+      </w:r>
+      <w:r>
+        <w:rPr>
+          <w:sz w:val="24"/>
+          <w:szCs w:val="24"/>
+        </w:rPr>
+        <w:t>, pelo que, p</w:t>
+      </w:r>
+      <w:r>
+        <w:rPr>
+          <w:sz w:val="24"/>
+          <w:szCs w:val="24"/>
+        </w:rPr>
+        <w:t>ara a reparação de um campo de ténis, o técnico</w:t>
+      </w:r>
+      <w:r>
+        <w:rPr>
+          <w:sz w:val="24"/>
+          <w:szCs w:val="24"/>
+        </w:rPr>
+        <w:t xml:space="preserve"> selecionado é o que está</w:t>
+      </w:r>
+      <w:r>
+        <w:rPr>
+          <w:sz w:val="24"/>
+          <w:szCs w:val="24"/>
+        </w:rPr>
+        <w:t xml:space="preserve"> disponível mais cedo e </w:t>
+      </w:r>
+      <w:r>
+        <w:rPr>
+          <w:sz w:val="24"/>
+          <w:szCs w:val="24"/>
+        </w:rPr>
+        <w:t xml:space="preserve">que concluiu um número de reparações menor que </w:t>
+      </w:r>
+      <w:r>
+        <w:rPr>
+          <w:sz w:val="24"/>
+          <w:szCs w:val="24"/>
+        </w:rPr>
+        <w:t xml:space="preserve">um número de reparações a especificar. </w:t>
+      </w:r>
+      <w:r>
+        <w:rPr>
+          <w:sz w:val="24"/>
+          <w:szCs w:val="24"/>
+        </w:rPr>
+        <w:t xml:space="preserve">Considerando </w:t>
+      </w:r>
+      <w:r>
+        <w:rPr>
+          <w:sz w:val="24"/>
+          <w:szCs w:val="24"/>
+        </w:rPr>
+        <w:t>que a reparação de um campo demora sempre 1 dia,</w:t>
+      </w:r>
+      <w:r>
+        <w:rPr>
+          <w:sz w:val="24"/>
+          <w:szCs w:val="24"/>
+        </w:rPr>
+        <w:t xml:space="preserve"> após a seleção do técnico para o serviço, a disponibilidade e o </w:t>
+      </w:r>
+      <w:r>
+        <w:rPr>
+          <w:sz w:val="24"/>
+          <w:szCs w:val="24"/>
+        </w:rPr>
+        <w:t>número</w:t>
+      </w:r>
+      <w:r>
+        <w:rPr>
+          <w:sz w:val="24"/>
+          <w:szCs w:val="24"/>
+        </w:rPr>
+        <w:t xml:space="preserve"> de reparações deste são incrementadas uma unidade.</w:t>
+      </w:r>
     </w:p>
     <w:p>
       <w:pPr>
@@ -1421,12 +1783,18 @@
           <w:numId w:val="7"/>
         </w:numPr>
         <w:jc w:val="both"/>
+        <w:rPr>
+          <w:sz w:val="24"/>
+          <w:szCs w:val="24"/>
+        </w:rPr>
       </w:pPr>
       <w:proofErr w:type="spellStart"/>
       <w:r>
         <w:rPr>
           <w:b/>
           <w:i/>
+          <w:sz w:val="24"/>
+          <w:szCs w:val="24"/>
         </w:rPr>
         <w:t>Hash</w:t>
       </w:r>
@@ -1435,6 +1803,8 @@
         <w:rPr>
           <w:b/>
           <w:i/>
+          <w:sz w:val="24"/>
+          <w:szCs w:val="24"/>
         </w:rPr>
         <w:t xml:space="preserve"> </w:t>
       </w:r>
@@ -1443,6 +1813,8 @@
         <w:rPr>
           <w:b/>
           <w:i/>
+          <w:sz w:val="24"/>
+          <w:szCs w:val="24"/>
         </w:rPr>
         <w:t>Table</w:t>
       </w:r>
@@ -1452,31 +1824,158 @@
       <w:pPr>
         <w:ind w:firstLine="708"/>
         <w:jc w:val="both"/>
-      </w:pPr>
-      <w:r>
+        <w:rPr>
+          <w:sz w:val="24"/>
+          <w:szCs w:val="24"/>
+        </w:rPr>
+      </w:pPr>
+      <w:r>
+        <w:rPr>
+          <w:sz w:val="24"/>
+          <w:szCs w:val="24"/>
+        </w:rPr>
         <w:t xml:space="preserve">A </w:t>
       </w:r>
       <w:proofErr w:type="spellStart"/>
       <w:r>
+        <w:rPr>
+          <w:i/>
+          <w:sz w:val="24"/>
+          <w:szCs w:val="24"/>
+        </w:rPr>
         <w:t>Hash</w:t>
       </w:r>
       <w:proofErr w:type="spellEnd"/>
       <w:r>
+        <w:rPr>
+          <w:i/>
+          <w:sz w:val="24"/>
+          <w:szCs w:val="24"/>
+        </w:rPr>
         <w:t xml:space="preserve"> </w:t>
       </w:r>
       <w:proofErr w:type="spellStart"/>
       <w:r>
+        <w:rPr>
+          <w:i/>
+          <w:sz w:val="24"/>
+          <w:szCs w:val="24"/>
+        </w:rPr>
         <w:t>Table</w:t>
       </w:r>
       <w:proofErr w:type="spellEnd"/>
       <w:r>
+        <w:rPr>
+          <w:sz w:val="24"/>
+          <w:szCs w:val="24"/>
+        </w:rPr>
         <w:t xml:space="preserve"> contém</w:t>
       </w:r>
       <w:r>
-        <w:t xml:space="preserve"> elementos do tipo professores. Nesta tabela estão presentes todos os professores que já trabalharam ou que ainda trabalham no campo de ténis estando ordenados segundo o número de aulas dadas pelo professor.</w:t>
-      </w:r>
-      <w:bookmarkStart w:id="2" w:name="_GoBack"/>
-      <w:bookmarkEnd w:id="2"/>
+        <w:rPr>
+          <w:sz w:val="24"/>
+          <w:szCs w:val="24"/>
+        </w:rPr>
+        <w:t xml:space="preserve"> elementos do tipo professores. Nesta tabela estão presentes todos os professores que já trabalharam ou que ainda trabalham no campo de ténis</w:t>
+      </w:r>
+      <w:r>
+        <w:rPr>
+          <w:sz w:val="24"/>
+          <w:szCs w:val="24"/>
+        </w:rPr>
+        <w:t>, sendo que os professores que já não trabalham</w:t>
+      </w:r>
+      <w:r>
+        <w:rPr>
+          <w:sz w:val="24"/>
+          <w:szCs w:val="24"/>
+        </w:rPr>
+        <w:t xml:space="preserve"> lá</w:t>
+      </w:r>
+      <w:r>
+        <w:rPr>
+          <w:sz w:val="24"/>
+          <w:szCs w:val="24"/>
+        </w:rPr>
+        <w:t xml:space="preserve"> encontram-se todos no índice zero da tabela. </w:t>
+      </w:r>
+      <w:r>
+        <w:rPr>
+          <w:sz w:val="24"/>
+          <w:szCs w:val="24"/>
+        </w:rPr>
+        <w:t xml:space="preserve">Relativamente aos professores atuais, estes são colocados na tabela a partir do índice um (inclusive), segundo o número de aulas que </w:t>
+      </w:r>
+      <w:r>
+        <w:rPr>
+          <w:sz w:val="24"/>
+          <w:szCs w:val="24"/>
+        </w:rPr>
+        <w:t>este tem</w:t>
+      </w:r>
+      <w:r>
+        <w:rPr>
+          <w:sz w:val="24"/>
+          <w:szCs w:val="24"/>
+        </w:rPr>
+        <w:t xml:space="preserve"> associado mais um. </w:t>
+      </w:r>
+      <w:r>
+        <w:rPr>
+          <w:sz w:val="24"/>
+          <w:szCs w:val="24"/>
+        </w:rPr>
+        <w:t xml:space="preserve"> </w:t>
+      </w:r>
+      <w:r>
+        <w:rPr>
+          <w:sz w:val="24"/>
+          <w:szCs w:val="24"/>
+        </w:rPr>
+        <w:t>No caso de haver colisão, isto é, professores com o mesmo número de aulas, estes são colocados no mesmo índice</w:t>
+      </w:r>
+      <w:r>
+        <w:rPr>
+          <w:sz w:val="24"/>
+          <w:szCs w:val="24"/>
+        </w:rPr>
+        <w:t xml:space="preserve"> da tabela</w:t>
+      </w:r>
+      <w:r>
+        <w:rPr>
+          <w:sz w:val="24"/>
+          <w:szCs w:val="24"/>
+        </w:rPr>
+        <w:t xml:space="preserve">, mas em posições diferentes de um dado vetor </w:t>
+      </w:r>
+      <w:r>
+        <w:rPr>
+          <w:sz w:val="24"/>
+          <w:szCs w:val="24"/>
+        </w:rPr>
+        <w:t>que</w:t>
+      </w:r>
+      <w:r>
+        <w:rPr>
+          <w:sz w:val="24"/>
+          <w:szCs w:val="24"/>
+        </w:rPr>
+        <w:t xml:space="preserve"> está</w:t>
+      </w:r>
+      <w:r>
+        <w:rPr>
+          <w:sz w:val="24"/>
+          <w:szCs w:val="24"/>
+        </w:rPr>
+        <w:t xml:space="preserve"> </w:t>
+      </w:r>
+      <w:r>
+        <w:rPr>
+          <w:sz w:val="24"/>
+          <w:szCs w:val="24"/>
+        </w:rPr>
+        <w:t>associado a esse índice.</w:t>
+      </w:r>
     </w:p>
     <w:p>
       <w:pPr>
@@ -1495,7 +1994,7 @@
           <w:b/>
         </w:rPr>
       </w:pPr>
-      <w:bookmarkStart w:id="3" w:name="_Toc534731704"/>
+      <w:bookmarkStart w:id="3" w:name="_Toc534837372"/>
       <w:r>
         <w:rPr>
           <w:b/>
@@ -1570,7 +2069,47 @@
           <w:sz w:val="24"/>
           <w:szCs w:val="24"/>
         </w:rPr>
-        <w:t xml:space="preserve"> Professores.txt e Utentes.txt)</w:t>
+        <w:t xml:space="preserve"> Professores.txt</w:t>
+      </w:r>
+      <w:r>
+        <w:rPr>
+          <w:rFonts w:cstheme="minorHAnsi"/>
+          <w:sz w:val="24"/>
+          <w:szCs w:val="24"/>
+        </w:rPr>
+        <w:t xml:space="preserve">, </w:t>
+      </w:r>
+      <w:r>
+        <w:rPr>
+          <w:rFonts w:cstheme="minorHAnsi"/>
+          <w:sz w:val="24"/>
+          <w:szCs w:val="24"/>
+        </w:rPr>
+        <w:t>Utentes.txt</w:t>
+      </w:r>
+      <w:r>
+        <w:rPr>
+          <w:rFonts w:cstheme="minorHAnsi"/>
+          <w:sz w:val="24"/>
+          <w:szCs w:val="24"/>
+        </w:rPr>
+        <w:t>, ExProfessores.txt</w:t>
+      </w:r>
+      <w:r>
+        <w:rPr>
+          <w:rFonts w:cstheme="minorHAnsi"/>
+          <w:sz w:val="24"/>
+          <w:szCs w:val="24"/>
+        </w:rPr>
+        <w:t xml:space="preserve"> e ServicoTecnico.txt</w:t>
+      </w:r>
+      <w:r>
+        <w:rPr>
+          <w:rFonts w:cstheme="minorHAnsi"/>
+          <w:sz w:val="24"/>
+          <w:szCs w:val="24"/>
+        </w:rPr>
+        <w:t>)</w:t>
       </w:r>
       <w:r>
         <w:rPr>
@@ -1734,15 +2273,47 @@
           <w:sz w:val="24"/>
           <w:szCs w:val="24"/>
         </w:rPr>
-        <w:t xml:space="preserve"> dados e a terceira</w:t>
-      </w:r>
-      <w:r>
-        <w:rPr>
-          <w:rFonts w:cstheme="minorHAnsi"/>
-          <w:sz w:val="24"/>
-          <w:szCs w:val="24"/>
-        </w:rPr>
-        <w:t xml:space="preserve"> (3-Sair)</w:t>
+        <w:t xml:space="preserve"> dados</w:t>
+      </w:r>
+      <w:r>
+        <w:rPr>
+          <w:rFonts w:cstheme="minorHAnsi"/>
+          <w:sz w:val="24"/>
+          <w:szCs w:val="24"/>
+        </w:rPr>
+        <w:t xml:space="preserve"> relativos a professores ou utentes, </w:t>
+      </w:r>
+      <w:r>
+        <w:rPr>
+          <w:rFonts w:cstheme="minorHAnsi"/>
+          <w:sz w:val="24"/>
+          <w:szCs w:val="24"/>
+        </w:rPr>
+        <w:t>a terceira</w:t>
+      </w:r>
+      <w:r>
+        <w:rPr>
+          <w:rFonts w:cstheme="minorHAnsi"/>
+          <w:sz w:val="24"/>
+          <w:szCs w:val="24"/>
+        </w:rPr>
+        <w:t xml:space="preserve"> (3-</w:t>
+      </w:r>
+      <w:r>
+        <w:rPr>
+          <w:rFonts w:cstheme="minorHAnsi"/>
+          <w:sz w:val="24"/>
+          <w:szCs w:val="24"/>
+        </w:rPr>
+        <w:t>Servicos Técnicos</w:t>
+      </w:r>
+      <w:r>
+        <w:rPr>
+          <w:rFonts w:cstheme="minorHAnsi"/>
+          <w:sz w:val="24"/>
+          <w:szCs w:val="24"/>
+        </w:rPr>
+        <w:t>)</w:t>
       </w:r>
       <w:r>
         <w:rPr>
@@ -1758,15 +2329,25 @@
           <w:sz w:val="24"/>
           <w:szCs w:val="24"/>
         </w:rPr>
-        <w:t>serve para</w:t>
-      </w:r>
-      <w:r>
-        <w:rPr>
-          <w:rFonts w:cstheme="minorHAnsi"/>
-          <w:sz w:val="24"/>
-          <w:szCs w:val="24"/>
-        </w:rPr>
-        <w:t xml:space="preserve"> sair do programa.</w:t>
+        <w:t xml:space="preserve">permite manipular (adicionar ou remover) técnicos e consultar informação destes ou selecionar um deles para um serviço. A </w:t>
+      </w:r>
+      <w:proofErr w:type="gramStart"/>
+      <w:r>
+        <w:rPr>
+          <w:rFonts w:cstheme="minorHAnsi"/>
+          <w:sz w:val="24"/>
+          <w:szCs w:val="24"/>
+        </w:rPr>
+        <w:t>ultima</w:t>
+      </w:r>
+      <w:proofErr w:type="gramEnd"/>
+      <w:r>
+        <w:rPr>
+          <w:rFonts w:cstheme="minorHAnsi"/>
+          <w:sz w:val="24"/>
+          <w:szCs w:val="24"/>
+        </w:rPr>
+        <w:t xml:space="preserve"> opção (4-Sair) permite sair do programa.</w:t>
       </w:r>
     </w:p>
     <w:p>
@@ -2370,6 +2951,24 @@
           <w:sz w:val="24"/>
           <w:szCs w:val="24"/>
         </w:rPr>
+        <w:t xml:space="preserve">, morada e </w:t>
+      </w:r>
+      <w:proofErr w:type="spellStart"/>
+      <w:r>
+        <w:rPr>
+          <w:rFonts w:cstheme="minorHAnsi"/>
+          <w:sz w:val="24"/>
+          <w:szCs w:val="24"/>
+        </w:rPr>
+        <w:t>nif</w:t>
+      </w:r>
+      <w:proofErr w:type="spellEnd"/>
+      <w:r>
+        <w:rPr>
+          <w:rFonts w:cstheme="minorHAnsi"/>
+          <w:sz w:val="24"/>
+          <w:szCs w:val="24"/>
+        </w:rPr>
         <w:t>)</w:t>
       </w:r>
       <w:r>
@@ -2420,7 +3019,16 @@
           <w:sz w:val="24"/>
           <w:szCs w:val="24"/>
         </w:rPr>
-        <w:t xml:space="preserve"> com todas as aulas e livres que o utente frequentou </w:t>
+        <w:t xml:space="preserve"> com todas as aulas </w:t>
+      </w:r>
+      <w:r>
+        <w:rPr>
+          <w:rFonts w:cstheme="minorHAnsi"/>
+          <w:sz w:val="24"/>
+          <w:szCs w:val="24"/>
+        </w:rPr>
+        <w:lastRenderedPageBreak/>
+        <w:t xml:space="preserve">e livres que o utente frequentou </w:t>
       </w:r>
       <w:r>
         <w:rPr>
@@ -2489,7 +3097,6 @@
           <w:sz w:val="24"/>
           <w:szCs w:val="24"/>
         </w:rPr>
-        <w:lastRenderedPageBreak/>
         <w:t>No menu que aparece mal se inicia o programa, a</w:t>
       </w:r>
       <w:r>
@@ -2549,7 +3156,49 @@
           <w:sz w:val="24"/>
           <w:szCs w:val="24"/>
         </w:rPr>
-        <w:t>Ao selecionar uma das duas primeiras será necessário introduzir a informação a adicionar, como o nome, a idade, o cartão (no caso de utente) e a sigla (no caso de professor).</w:t>
+        <w:t>Ao selecionar uma das duas primeiras será necessário introduzir a informação a adicionar, como o nome, a idade, o cartão (no caso de utente)</w:t>
+      </w:r>
+      <w:r>
+        <w:rPr>
+          <w:rFonts w:cstheme="minorHAnsi"/>
+          <w:sz w:val="24"/>
+          <w:szCs w:val="24"/>
+        </w:rPr>
+        <w:t xml:space="preserve"> ou </w:t>
+      </w:r>
+      <w:r>
+        <w:rPr>
+          <w:rFonts w:cstheme="minorHAnsi"/>
+          <w:sz w:val="24"/>
+          <w:szCs w:val="24"/>
+        </w:rPr>
+        <w:t>a sigla (no caso de professor)</w:t>
+      </w:r>
+      <w:r>
+        <w:rPr>
+          <w:rFonts w:cstheme="minorHAnsi"/>
+          <w:sz w:val="24"/>
+          <w:szCs w:val="24"/>
+        </w:rPr>
+        <w:t xml:space="preserve">, morada e </w:t>
+      </w:r>
+      <w:proofErr w:type="spellStart"/>
+      <w:r>
+        <w:rPr>
+          <w:rFonts w:cstheme="minorHAnsi"/>
+          <w:sz w:val="24"/>
+          <w:szCs w:val="24"/>
+        </w:rPr>
+        <w:t>nif</w:t>
+      </w:r>
+      <w:proofErr w:type="spellEnd"/>
+      <w:r>
+        <w:rPr>
+          <w:rFonts w:cstheme="minorHAnsi"/>
+          <w:sz w:val="24"/>
+          <w:szCs w:val="24"/>
+        </w:rPr>
+        <w:t>.</w:t>
       </w:r>
     </w:p>
     <w:p>
@@ -2568,7 +3217,23 @@
           <w:szCs w:val="24"/>
         </w:rPr>
         <w:tab/>
-        <w:t>Ao selecionar a terceira ou a quarta apenas será pedido para inserir o nome da pessoa a retirar. No caso de o nome inserido não existir nada acontecerá.</w:t>
+        <w:t>Ao selecionar a terceira ou a quarta apenas será pedido para inserir o nome da pessoa a retirar. No caso de o nome inserido não existir</w:t>
+      </w:r>
+      <w:r>
+        <w:rPr>
+          <w:rFonts w:cstheme="minorHAnsi"/>
+          <w:sz w:val="24"/>
+          <w:szCs w:val="24"/>
+        </w:rPr>
+        <w:t xml:space="preserve"> é lançada uma exceção.</w:t>
+      </w:r>
+      <w:r>
+        <w:rPr>
+          <w:rFonts w:cstheme="minorHAnsi"/>
+          <w:sz w:val="24"/>
+          <w:szCs w:val="24"/>
+        </w:rPr>
+        <w:t xml:space="preserve"> </w:t>
       </w:r>
     </w:p>
     <w:p>
@@ -2587,15 +3252,85 @@
           <w:szCs w:val="24"/>
         </w:rPr>
         <w:tab/>
-        <w:t>Para a Parte 2 do projeto, a única mudança na interface foi a adição de um menu chamado “Serviços Técnicos”, que é a terceira opção da primeira camada de opções. Escolhendo esta opção abrirá um novo menu onde podemos escolher entre</w:t>
-      </w:r>
-      <w:r>
-        <w:rPr>
-          <w:rFonts w:cstheme="minorHAnsi"/>
-          <w:sz w:val="24"/>
-          <w:szCs w:val="24"/>
-        </w:rPr>
-        <w:t>:</w:t>
+      </w:r>
+      <w:r>
+        <w:rPr>
+          <w:rFonts w:cstheme="minorHAnsi"/>
+          <w:sz w:val="24"/>
+          <w:szCs w:val="24"/>
+        </w:rPr>
+        <w:t>A terceira opção do menu inicial (3-</w:t>
+      </w:r>
+      <w:r>
+        <w:rPr>
+          <w:rFonts w:cstheme="minorHAnsi"/>
+          <w:sz w:val="24"/>
+          <w:szCs w:val="24"/>
+        </w:rPr>
+        <w:t>Serviços Técnicos</w:t>
+      </w:r>
+      <w:r>
+        <w:rPr>
+          <w:rFonts w:cstheme="minorHAnsi"/>
+          <w:sz w:val="24"/>
+          <w:szCs w:val="24"/>
+        </w:rPr>
+        <w:t>) permite ao utilizador aceder a um novo submenu. Este submenu permite ao utilizador:</w:t>
+      </w:r>
+    </w:p>
+    <w:p>
+      <w:pPr>
+        <w:pStyle w:val="PargrafodaLista"/>
+        <w:numPr>
+          <w:ilvl w:val="0"/>
+          <w:numId w:val="8"/>
+        </w:numPr>
+        <w:jc w:val="both"/>
+        <w:rPr>
+          <w:rFonts w:cstheme="minorHAnsi"/>
+          <w:sz w:val="24"/>
+          <w:szCs w:val="24"/>
+        </w:rPr>
+      </w:pPr>
+      <w:r>
+        <w:rPr>
+          <w:rFonts w:cstheme="minorHAnsi"/>
+          <w:sz w:val="24"/>
+          <w:szCs w:val="24"/>
+        </w:rPr>
+        <w:t xml:space="preserve">Consultar a informação de todos os técnicos – esta </w:t>
+      </w:r>
+      <w:r>
+        <w:rPr>
+          <w:rFonts w:cstheme="minorHAnsi"/>
+          <w:sz w:val="24"/>
+          <w:szCs w:val="24"/>
+        </w:rPr>
+        <w:t>opção</w:t>
+      </w:r>
+      <w:r>
+        <w:rPr>
+          <w:rFonts w:cstheme="minorHAnsi"/>
+          <w:sz w:val="24"/>
+          <w:szCs w:val="24"/>
+        </w:rPr>
+        <w:t xml:space="preserve"> (</w:t>
+      </w:r>
+      <w:r>
+        <w:rPr>
+          <w:rFonts w:cstheme="minorHAnsi"/>
+          <w:sz w:val="24"/>
+          <w:szCs w:val="24"/>
+        </w:rPr>
+        <w:t>1)</w:t>
+      </w:r>
+      <w:r>
+        <w:rPr>
+          <w:rFonts w:cstheme="minorHAnsi"/>
+          <w:sz w:val="24"/>
+          <w:szCs w:val="24"/>
+        </w:rPr>
+        <w:t xml:space="preserve"> irá mostrar no ecrã o nome, a disponibilidade e o número de reparações de cada técnico;</w:t>
       </w:r>
     </w:p>
     <w:p>
@@ -2618,7 +3353,87 @@
           <w:sz w:val="24"/>
           <w:szCs w:val="24"/>
         </w:rPr>
-        <w:t>Consultar a informação de todos os técnicos – esta opção irá mostrar no ecrã o nome, a disponibilidade e o número de reparações de cada técnico;</w:t>
+        <w:t xml:space="preserve">Reparação de campo de ténis – esta </w:t>
+      </w:r>
+      <w:r>
+        <w:rPr>
+          <w:rFonts w:cstheme="minorHAnsi"/>
+          <w:sz w:val="24"/>
+          <w:szCs w:val="24"/>
+        </w:rPr>
+        <w:t>opção (</w:t>
+      </w:r>
+      <w:r>
+        <w:rPr>
+          <w:rFonts w:cstheme="minorHAnsi"/>
+          <w:sz w:val="24"/>
+          <w:szCs w:val="24"/>
+        </w:rPr>
+        <w:t>2)</w:t>
+      </w:r>
+      <w:r>
+        <w:rPr>
+          <w:rFonts w:cstheme="minorHAnsi"/>
+          <w:sz w:val="24"/>
+          <w:szCs w:val="24"/>
+        </w:rPr>
+        <w:t xml:space="preserve"> serve para selecionar</w:t>
+      </w:r>
+      <w:r>
+        <w:rPr>
+          <w:rFonts w:cstheme="minorHAnsi"/>
+          <w:sz w:val="24"/>
+          <w:szCs w:val="24"/>
+        </w:rPr>
+        <w:t xml:space="preserve"> o</w:t>
+      </w:r>
+      <w:r>
+        <w:rPr>
+          <w:rFonts w:cstheme="minorHAnsi"/>
+          <w:sz w:val="24"/>
+          <w:szCs w:val="24"/>
+        </w:rPr>
+        <w:t xml:space="preserve"> técnico</w:t>
+      </w:r>
+      <w:r>
+        <w:rPr>
+          <w:rFonts w:cstheme="minorHAnsi"/>
+          <w:sz w:val="24"/>
+          <w:szCs w:val="24"/>
+        </w:rPr>
+        <w:t xml:space="preserve"> disponível mais cedo </w:t>
+      </w:r>
+      <w:r>
+        <w:rPr>
+          <w:rFonts w:cstheme="minorHAnsi"/>
+          <w:sz w:val="24"/>
+          <w:szCs w:val="24"/>
+        </w:rPr>
+        <w:t>para reparar um campo de ténis</w:t>
+      </w:r>
+      <w:r>
+        <w:rPr>
+          <w:rFonts w:cstheme="minorHAnsi"/>
+          <w:sz w:val="24"/>
+          <w:szCs w:val="24"/>
+        </w:rPr>
+        <w:t>, sendo tid</w:t>
+      </w:r>
+      <w:r>
+        <w:rPr>
+          <w:rFonts w:cstheme="minorHAnsi"/>
+          <w:sz w:val="24"/>
+          <w:szCs w:val="24"/>
+        </w:rPr>
+        <w:t>a</w:t>
+      </w:r>
+      <w:r>
+        <w:rPr>
+          <w:rFonts w:cstheme="minorHAnsi"/>
+          <w:sz w:val="24"/>
+          <w:szCs w:val="24"/>
+        </w:rPr>
+        <w:t xml:space="preserve"> em conta que o número de reparações do técnico tem de ser menor que o número de reparações que for inserido pelo utilizador.</w:t>
       </w:r>
     </w:p>
     <w:p>
@@ -2641,7 +3456,79 @@
           <w:sz w:val="24"/>
           <w:szCs w:val="24"/>
         </w:rPr>
-        <w:t>Reparação de campo de ténis – esta opção serve para selecionar, dependendo da disponibilidade dada, um técnico para reparar um campo de ténis;</w:t>
+        <w:t xml:space="preserve">Adicionar técnico – esta </w:t>
+      </w:r>
+      <w:r>
+        <w:rPr>
+          <w:rFonts w:cstheme="minorHAnsi"/>
+          <w:sz w:val="24"/>
+          <w:szCs w:val="24"/>
+        </w:rPr>
+        <w:t>opção (</w:t>
+      </w:r>
+      <w:r>
+        <w:rPr>
+          <w:rFonts w:cstheme="minorHAnsi"/>
+          <w:sz w:val="24"/>
+          <w:szCs w:val="24"/>
+        </w:rPr>
+        <w:t>3)</w:t>
+      </w:r>
+      <w:r>
+        <w:rPr>
+          <w:rFonts w:cstheme="minorHAnsi"/>
+          <w:sz w:val="24"/>
+          <w:szCs w:val="24"/>
+        </w:rPr>
+        <w:t xml:space="preserve"> serve para </w:t>
+      </w:r>
+      <w:r>
+        <w:rPr>
+          <w:rFonts w:cstheme="minorHAnsi"/>
+          <w:sz w:val="24"/>
+          <w:szCs w:val="24"/>
+        </w:rPr>
+        <w:t>criar um</w:t>
+      </w:r>
+      <w:r>
+        <w:rPr>
+          <w:rFonts w:cstheme="minorHAnsi"/>
+          <w:sz w:val="24"/>
+          <w:szCs w:val="24"/>
+        </w:rPr>
+        <w:t xml:space="preserve"> técnico, introduzindo um novo nome, disponibilidade e </w:t>
+      </w:r>
+      <w:r>
+        <w:rPr>
+          <w:rFonts w:cstheme="minorHAnsi"/>
+          <w:sz w:val="24"/>
+          <w:szCs w:val="24"/>
+        </w:rPr>
+        <w:t>número de</w:t>
+      </w:r>
+      <w:r>
+        <w:rPr>
+          <w:rFonts w:cstheme="minorHAnsi"/>
+          <w:sz w:val="24"/>
+          <w:szCs w:val="24"/>
+        </w:rPr>
+        <w:t xml:space="preserve"> reparações </w:t>
+      </w:r>
+      <w:r>
+        <w:rPr>
+          <w:rFonts w:cstheme="minorHAnsi"/>
+          <w:sz w:val="24"/>
+          <w:szCs w:val="24"/>
+        </w:rPr>
+        <w:t>feitas</w:t>
+      </w:r>
+      <w:r>
+        <w:rPr>
+          <w:rFonts w:cstheme="minorHAnsi"/>
+          <w:sz w:val="24"/>
+          <w:szCs w:val="24"/>
+        </w:rPr>
+        <w:t>;</w:t>
       </w:r>
     </w:p>
     <w:p>
@@ -2664,49 +3551,48 @@
           <w:sz w:val="24"/>
           <w:szCs w:val="24"/>
         </w:rPr>
-        <w:t>Adicionar técnico – esta opção faz o que o nome indica, serve para criar um novo técnico, introduzindo um novo nome, disponibilidade e quantas reparações já fez</w:t>
-      </w:r>
-      <w:r>
-        <w:rPr>
-          <w:rFonts w:cstheme="minorHAnsi"/>
-          <w:sz w:val="24"/>
-          <w:szCs w:val="24"/>
-        </w:rPr>
-        <w:t>;</w:t>
-      </w:r>
-    </w:p>
-    <w:p>
-      <w:pPr>
-        <w:pStyle w:val="PargrafodaLista"/>
-        <w:numPr>
-          <w:ilvl w:val="0"/>
-          <w:numId w:val="6"/>
-        </w:numPr>
-        <w:jc w:val="both"/>
-        <w:rPr>
-          <w:rFonts w:cstheme="minorHAnsi"/>
-          <w:sz w:val="24"/>
-          <w:szCs w:val="24"/>
-        </w:rPr>
-      </w:pPr>
-      <w:r>
-        <w:rPr>
-          <w:rFonts w:cstheme="minorHAnsi"/>
-          <w:sz w:val="24"/>
-          <w:szCs w:val="24"/>
-        </w:rPr>
-        <w:t>Remover técnico – esta opção serve para eliminar um técnico do conjunto de técnicos existentes, identificado pelo nome dado.</w:t>
-      </w:r>
-    </w:p>
-    <w:p>
-      <w:pPr>
-        <w:jc w:val="both"/>
-        <w:rPr>
-          <w:rFonts w:cstheme="minorHAnsi"/>
-          <w:sz w:val="24"/>
-          <w:szCs w:val="24"/>
-        </w:rPr>
-      </w:pPr>
+        <w:t xml:space="preserve">Remover </w:t>
+      </w:r>
+      <w:r>
+        <w:rPr>
+          <w:rFonts w:cstheme="minorHAnsi"/>
+          <w:sz w:val="24"/>
+          <w:szCs w:val="24"/>
+        </w:rPr>
+        <w:t>técnico (</w:t>
+      </w:r>
+      <w:r>
+        <w:rPr>
+          <w:rFonts w:cstheme="minorHAnsi"/>
+          <w:sz w:val="24"/>
+          <w:szCs w:val="24"/>
+        </w:rPr>
+        <w:t>4)</w:t>
+      </w:r>
+      <w:r>
+        <w:rPr>
+          <w:rFonts w:cstheme="minorHAnsi"/>
+          <w:sz w:val="24"/>
+          <w:szCs w:val="24"/>
+        </w:rPr>
+        <w:t xml:space="preserve"> – esta opção serve para eliminar um técnico do conjunto de técnicos existentes, identificado pelo nome </w:t>
+      </w:r>
+      <w:r>
+        <w:rPr>
+          <w:rFonts w:cstheme="minorHAnsi"/>
+          <w:sz w:val="24"/>
+          <w:szCs w:val="24"/>
+        </w:rPr>
+        <w:t>inserido</w:t>
+      </w:r>
+      <w:r>
+        <w:rPr>
+          <w:rFonts w:cstheme="minorHAnsi"/>
+          <w:sz w:val="24"/>
+          <w:szCs w:val="24"/>
+        </w:rPr>
+        <w:t>.</w:t>
+      </w:r>
     </w:p>
     <w:p>
       <w:pPr>
@@ -2730,36 +3616,6 @@
     <w:p>
       <w:pPr>
         <w:ind w:firstLine="708"/>
-        <w:jc w:val="both"/>
-        <w:rPr>
-          <w:rFonts w:cstheme="minorHAnsi"/>
-          <w:sz w:val="24"/>
-          <w:szCs w:val="24"/>
-        </w:rPr>
-      </w:pPr>
-    </w:p>
-    <w:p>
-      <w:pPr>
-        <w:jc w:val="both"/>
-        <w:rPr>
-          <w:rFonts w:cstheme="minorHAnsi"/>
-          <w:sz w:val="24"/>
-          <w:szCs w:val="24"/>
-        </w:rPr>
-      </w:pPr>
-    </w:p>
-    <w:p>
-      <w:pPr>
-        <w:jc w:val="both"/>
-        <w:rPr>
-          <w:rFonts w:cstheme="minorHAnsi"/>
-          <w:sz w:val="24"/>
-          <w:szCs w:val="24"/>
-        </w:rPr>
-      </w:pPr>
-    </w:p>
-    <w:p>
-      <w:pPr>
         <w:jc w:val="both"/>
         <w:rPr>
           <w:rFonts w:cstheme="minorHAnsi"/>
@@ -2820,11 +3676,12 @@
           <w:szCs w:val="24"/>
         </w:rPr>
       </w:pPr>
-      <w:bookmarkStart w:id="4" w:name="_Toc534731705"/>
+      <w:bookmarkStart w:id="4" w:name="_Toc534837373"/>
       <w:r>
         <w:rPr>
           <w:b/>
         </w:rPr>
+        <w:lastRenderedPageBreak/>
         <w:t>Principais Dificuldades</w:t>
       </w:r>
       <w:bookmarkEnd w:id="4"/>
@@ -2855,7 +3712,41 @@
           <w:szCs w:val="24"/>
         </w:rPr>
         <w:tab/>
-        <w:t>Na segunda parte deste trabalho não encontramos tantas dificuldades como na primeira parte, pois muitas das nossas dificuldades anteriores passavam por uma interpretação clara do enunciado, o que neste novo enunciado foi-nos mais fácil de interpretar.</w:t>
+        <w:t>Na segunda parte deste trabalho não encontramos tantas dificuldades como na primeira parte</w:t>
+      </w:r>
+      <w:r>
+        <w:rPr>
+          <w:rFonts w:cstheme="minorHAnsi"/>
+          <w:sz w:val="24"/>
+          <w:szCs w:val="24"/>
+        </w:rPr>
+        <w:t xml:space="preserve"> relativamente à interpretação do enunciado.</w:t>
+      </w:r>
+    </w:p>
+    <w:p>
+      <w:pPr>
+        <w:jc w:val="both"/>
+        <w:rPr>
+          <w:rFonts w:cstheme="minorHAnsi"/>
+          <w:sz w:val="24"/>
+          <w:szCs w:val="24"/>
+        </w:rPr>
+      </w:pPr>
+      <w:r>
+        <w:rPr>
+          <w:rFonts w:cstheme="minorHAnsi"/>
+          <w:sz w:val="24"/>
+          <w:szCs w:val="24"/>
+        </w:rPr>
+        <w:t>Contudo, u</w:t>
+      </w:r>
+      <w:r>
+        <w:rPr>
+          <w:rFonts w:cstheme="minorHAnsi"/>
+          <w:sz w:val="24"/>
+          <w:szCs w:val="24"/>
+        </w:rPr>
+        <w:t>ma das dificuldades com que nos deparamos foi</w:t>
       </w:r>
       <w:r>
         <w:rPr>
@@ -2865,6 +3756,222 @@
         </w:rPr>
         <w:t xml:space="preserve"> </w:t>
       </w:r>
+      <w:r>
+        <w:rPr>
+          <w:rFonts w:cstheme="minorHAnsi"/>
+          <w:sz w:val="24"/>
+          <w:szCs w:val="24"/>
+        </w:rPr>
+        <w:t>em relação</w:t>
+      </w:r>
+      <w:r>
+        <w:rPr>
+          <w:rFonts w:cstheme="minorHAnsi"/>
+          <w:sz w:val="24"/>
+          <w:szCs w:val="24"/>
+        </w:rPr>
+        <w:t xml:space="preserve"> </w:t>
+      </w:r>
+      <w:r>
+        <w:rPr>
+          <w:rFonts w:cstheme="minorHAnsi"/>
+          <w:sz w:val="24"/>
+          <w:szCs w:val="24"/>
+        </w:rPr>
+        <w:t>à</w:t>
+      </w:r>
+      <w:r>
+        <w:rPr>
+          <w:rFonts w:cstheme="minorHAnsi"/>
+          <w:sz w:val="24"/>
+          <w:szCs w:val="24"/>
+        </w:rPr>
+        <w:t xml:space="preserve"> implementação da </w:t>
+      </w:r>
+      <w:proofErr w:type="spellStart"/>
+      <w:r>
+        <w:rPr>
+          <w:rFonts w:cstheme="minorHAnsi"/>
+          <w:i/>
+          <w:sz w:val="24"/>
+          <w:szCs w:val="24"/>
+        </w:rPr>
+        <w:t>Hash</w:t>
+      </w:r>
+      <w:proofErr w:type="spellEnd"/>
+      <w:r>
+        <w:rPr>
+          <w:rFonts w:cstheme="minorHAnsi"/>
+          <w:i/>
+          <w:sz w:val="24"/>
+          <w:szCs w:val="24"/>
+        </w:rPr>
+        <w:t xml:space="preserve"> </w:t>
+      </w:r>
+      <w:proofErr w:type="spellStart"/>
+      <w:r>
+        <w:rPr>
+          <w:rFonts w:cstheme="minorHAnsi"/>
+          <w:i/>
+          <w:sz w:val="24"/>
+          <w:szCs w:val="24"/>
+        </w:rPr>
+        <w:t>Table</w:t>
+      </w:r>
+      <w:proofErr w:type="spellEnd"/>
+      <w:r>
+        <w:rPr>
+          <w:rFonts w:cstheme="minorHAnsi"/>
+          <w:i/>
+          <w:sz w:val="24"/>
+          <w:szCs w:val="24"/>
+        </w:rPr>
+        <w:t xml:space="preserve">, </w:t>
+      </w:r>
+      <w:r>
+        <w:rPr>
+          <w:rFonts w:cstheme="minorHAnsi"/>
+          <w:sz w:val="24"/>
+          <w:szCs w:val="24"/>
+        </w:rPr>
+        <w:t xml:space="preserve">uma vez que a </w:t>
+      </w:r>
+      <w:r>
+        <w:rPr>
+          <w:rFonts w:cstheme="minorHAnsi"/>
+          <w:sz w:val="24"/>
+          <w:szCs w:val="24"/>
+        </w:rPr>
+        <w:t>atribuição equitativa de aulas</w:t>
+      </w:r>
+      <w:r>
+        <w:rPr>
+          <w:rFonts w:cstheme="minorHAnsi"/>
+          <w:sz w:val="24"/>
+          <w:szCs w:val="24"/>
+        </w:rPr>
+        <w:t>,</w:t>
+      </w:r>
+      <w:r>
+        <w:rPr>
+          <w:rFonts w:cstheme="minorHAnsi"/>
+          <w:sz w:val="24"/>
+          <w:szCs w:val="24"/>
+        </w:rPr>
+        <w:t xml:space="preserve"> p</w:t>
+      </w:r>
+      <w:r>
+        <w:rPr>
+          <w:rFonts w:cstheme="minorHAnsi"/>
+          <w:sz w:val="24"/>
+          <w:szCs w:val="24"/>
+        </w:rPr>
+        <w:t>elos</w:t>
+      </w:r>
+      <w:r>
+        <w:rPr>
+          <w:rFonts w:cstheme="minorHAnsi"/>
+          <w:sz w:val="24"/>
+          <w:szCs w:val="24"/>
+        </w:rPr>
+        <w:t xml:space="preserve"> professores</w:t>
+      </w:r>
+      <w:r>
+        <w:rPr>
+          <w:rFonts w:cstheme="minorHAnsi"/>
+          <w:sz w:val="24"/>
+          <w:szCs w:val="24"/>
+        </w:rPr>
+        <w:t xml:space="preserve"> que trabalham nos campos de ténis</w:t>
+      </w:r>
+      <w:r>
+        <w:rPr>
+          <w:rFonts w:cstheme="minorHAnsi"/>
+          <w:sz w:val="24"/>
+          <w:szCs w:val="24"/>
+        </w:rPr>
+        <w:t>,</w:t>
+      </w:r>
+      <w:r>
+        <w:rPr>
+          <w:rFonts w:cstheme="minorHAnsi"/>
+          <w:sz w:val="24"/>
+          <w:szCs w:val="24"/>
+        </w:rPr>
+        <w:t xml:space="preserve"> implica que haja um número elevado de colisões, pois os </w:t>
+      </w:r>
+      <w:r>
+        <w:rPr>
+          <w:rFonts w:cstheme="minorHAnsi"/>
+          <w:sz w:val="24"/>
+          <w:szCs w:val="24"/>
+        </w:rPr>
+        <w:t>professores</w:t>
+      </w:r>
+      <w:r>
+        <w:rPr>
+          <w:rFonts w:cstheme="minorHAnsi"/>
+          <w:sz w:val="24"/>
+          <w:szCs w:val="24"/>
+        </w:rPr>
+        <w:t xml:space="preserve"> com o mesmo número de aulas são colocados no mesmo índice da </w:t>
+      </w:r>
+      <w:r>
+        <w:rPr>
+          <w:rFonts w:cstheme="minorHAnsi"/>
+          <w:sz w:val="24"/>
+          <w:szCs w:val="24"/>
+        </w:rPr>
+        <w:t>tabela</w:t>
+      </w:r>
+      <w:r>
+        <w:rPr>
+          <w:rFonts w:cstheme="minorHAnsi"/>
+          <w:sz w:val="24"/>
+          <w:szCs w:val="24"/>
+        </w:rPr>
+        <w:t xml:space="preserve"> de dispersão</w:t>
+      </w:r>
+      <w:r>
+        <w:rPr>
+          <w:rFonts w:cstheme="minorHAnsi"/>
+          <w:sz w:val="24"/>
+          <w:szCs w:val="24"/>
+        </w:rPr>
+        <w:t xml:space="preserve"> e, no caso d</w:t>
+      </w:r>
+      <w:r>
+        <w:rPr>
+          <w:rFonts w:cstheme="minorHAnsi"/>
+          <w:sz w:val="24"/>
+          <w:szCs w:val="24"/>
+        </w:rPr>
+        <w:t>os professores que já não trabalham</w:t>
+      </w:r>
+      <w:r>
+        <w:rPr>
+          <w:rFonts w:cstheme="minorHAnsi"/>
+          <w:sz w:val="24"/>
+          <w:szCs w:val="24"/>
+        </w:rPr>
+        <w:t>,</w:t>
+      </w:r>
+      <w:r>
+        <w:rPr>
+          <w:rFonts w:cstheme="minorHAnsi"/>
+          <w:sz w:val="24"/>
+          <w:szCs w:val="24"/>
+        </w:rPr>
+        <w:t xml:space="preserve"> </w:t>
+      </w:r>
+      <w:r>
+        <w:rPr>
+          <w:rFonts w:cstheme="minorHAnsi"/>
+          <w:sz w:val="24"/>
+          <w:szCs w:val="24"/>
+        </w:rPr>
+        <w:t>ficam todos na posição de índice zero da tabela.</w:t>
+      </w:r>
     </w:p>
     <w:p>
       <w:pPr>
@@ -2882,114 +3989,202 @@
           <w:sz w:val="24"/>
           <w:szCs w:val="24"/>
         </w:rPr>
-        <w:t xml:space="preserve">Houve apenas uma dúvida no enunciado que não esclarecemos, que era durante a implementação da </w:t>
-      </w:r>
-      <w:proofErr w:type="spellStart"/>
-      <w:r>
-        <w:rPr>
-          <w:rFonts w:cstheme="minorHAnsi"/>
-          <w:i/>
-          <w:sz w:val="24"/>
-          <w:szCs w:val="24"/>
-        </w:rPr>
-        <w:t>Hash</w:t>
-      </w:r>
-      <w:proofErr w:type="spellEnd"/>
-      <w:r>
-        <w:rPr>
-          <w:rFonts w:cstheme="minorHAnsi"/>
-          <w:i/>
+        <w:t>Para concluir</w:t>
+      </w:r>
+      <w:r>
+        <w:rPr>
+          <w:rFonts w:cstheme="minorHAnsi"/>
+          <w:sz w:val="24"/>
+          <w:szCs w:val="24"/>
+        </w:rPr>
+        <w:t>,</w:t>
+      </w:r>
+      <w:r>
+        <w:rPr>
+          <w:rFonts w:cstheme="minorHAnsi"/>
           <w:sz w:val="24"/>
           <w:szCs w:val="24"/>
         </w:rPr>
         <w:t xml:space="preserve"> </w:t>
       </w:r>
-      <w:proofErr w:type="spellStart"/>
-      <w:r>
-        <w:rPr>
-          <w:rFonts w:cstheme="minorHAnsi"/>
-          <w:i/>
-          <w:sz w:val="24"/>
-          <w:szCs w:val="24"/>
-        </w:rPr>
-        <w:t>Table</w:t>
-      </w:r>
-      <w:proofErr w:type="spellEnd"/>
-      <w:r>
-        <w:rPr>
-          <w:rFonts w:cstheme="minorHAnsi"/>
-          <w:sz w:val="24"/>
-          <w:szCs w:val="24"/>
-        </w:rPr>
-        <w:t xml:space="preserve"> se a condição da atribuição equitativa de aulas para todos os professores se mantinha como na parte 1, o que iria implicar que todos os professores, além dos professores antigos</w:t>
-      </w:r>
-      <w:r>
-        <w:rPr>
-          <w:rFonts w:cstheme="minorHAnsi"/>
-          <w:sz w:val="24"/>
-          <w:szCs w:val="24"/>
-        </w:rPr>
-        <w:t>,</w:t>
-      </w:r>
-      <w:r>
-        <w:rPr>
-          <w:rFonts w:cstheme="minorHAnsi"/>
-          <w:sz w:val="24"/>
-          <w:szCs w:val="24"/>
-        </w:rPr>
-        <w:t xml:space="preserve"> que têm zero aulas, iriam estar na mesma posição da tabela</w:t>
-      </w:r>
-      <w:r>
-        <w:rPr>
-          <w:rFonts w:cstheme="minorHAnsi"/>
-          <w:sz w:val="24"/>
-          <w:szCs w:val="24"/>
-        </w:rPr>
-        <w:t xml:space="preserve"> de dispersão. No final optamos por manter essa condição do enunciado da parte 1 do projeto.</w:t>
-      </w:r>
-    </w:p>
-    <w:p>
-      <w:pPr>
-        <w:jc w:val="both"/>
-        <w:rPr>
-          <w:rFonts w:cstheme="minorHAnsi"/>
-          <w:sz w:val="24"/>
-          <w:szCs w:val="24"/>
-        </w:rPr>
-      </w:pPr>
-      <w:r>
-        <w:rPr>
-          <w:rFonts w:cstheme="minorHAnsi"/>
-          <w:sz w:val="24"/>
-          <w:szCs w:val="24"/>
-        </w:rPr>
-        <w:tab/>
-      </w:r>
-      <w:r>
-        <w:rPr>
-          <w:rFonts w:cstheme="minorHAnsi"/>
-          <w:sz w:val="24"/>
-          <w:szCs w:val="24"/>
-        </w:rPr>
-        <w:t>Para concluir achamos</w:t>
-      </w:r>
-      <w:r>
-        <w:rPr>
-          <w:rFonts w:cstheme="minorHAnsi"/>
-          <w:sz w:val="24"/>
-          <w:szCs w:val="24"/>
-        </w:rPr>
-        <w:t xml:space="preserve"> que a única grande dificuldade que tivemos foi não conhecermos na totalidade</w:t>
-      </w:r>
-      <w:r>
-        <w:rPr>
-          <w:rFonts w:cstheme="minorHAnsi"/>
-          <w:sz w:val="24"/>
-          <w:szCs w:val="24"/>
-        </w:rPr>
-        <w:t xml:space="preserve"> as estruturas que tivemos que implementar, o que nos obrigou a alterar minimamente algumas das nossas classes de forma a cumprir os objetivos necessários e a várias situações de tentativa e erro.</w:t>
-      </w:r>
-      <w:bookmarkStart w:id="5" w:name="_Toc534731706"/>
+      <w:r>
+        <w:rPr>
+          <w:rFonts w:cstheme="minorHAnsi"/>
+          <w:sz w:val="24"/>
+          <w:szCs w:val="24"/>
+        </w:rPr>
+        <w:t xml:space="preserve">uma outra </w:t>
+      </w:r>
+      <w:r>
+        <w:rPr>
+          <w:rFonts w:cstheme="minorHAnsi"/>
+          <w:sz w:val="24"/>
+          <w:szCs w:val="24"/>
+        </w:rPr>
+        <w:t xml:space="preserve">dificuldade que tivemos foi </w:t>
+      </w:r>
+      <w:r>
+        <w:rPr>
+          <w:rFonts w:cstheme="minorHAnsi"/>
+          <w:sz w:val="24"/>
+          <w:szCs w:val="24"/>
+        </w:rPr>
+        <w:t xml:space="preserve">o facto, de inicialmente, ainda </w:t>
+      </w:r>
+      <w:r>
+        <w:rPr>
+          <w:rFonts w:cstheme="minorHAnsi"/>
+          <w:sz w:val="24"/>
+          <w:szCs w:val="24"/>
+        </w:rPr>
+        <w:t xml:space="preserve">não </w:t>
+      </w:r>
+      <w:r>
+        <w:rPr>
+          <w:rFonts w:cstheme="minorHAnsi"/>
+          <w:sz w:val="24"/>
+          <w:szCs w:val="24"/>
+        </w:rPr>
+        <w:t xml:space="preserve">dominarmos na </w:t>
+      </w:r>
+      <w:r>
+        <w:rPr>
+          <w:rFonts w:cstheme="minorHAnsi"/>
+          <w:sz w:val="24"/>
+          <w:szCs w:val="24"/>
+        </w:rPr>
+        <w:t>totalidade</w:t>
+      </w:r>
+      <w:r>
+        <w:rPr>
+          <w:rFonts w:cstheme="minorHAnsi"/>
+          <w:sz w:val="24"/>
+          <w:szCs w:val="24"/>
+        </w:rPr>
+        <w:t xml:space="preserve"> as estruturas que tivemos </w:t>
+      </w:r>
+      <w:r>
+        <w:rPr>
+          <w:rFonts w:cstheme="minorHAnsi"/>
+          <w:sz w:val="24"/>
+          <w:szCs w:val="24"/>
+        </w:rPr>
+        <w:t>de</w:t>
+      </w:r>
+      <w:r>
+        <w:rPr>
+          <w:rFonts w:cstheme="minorHAnsi"/>
+          <w:sz w:val="24"/>
+          <w:szCs w:val="24"/>
+        </w:rPr>
+        <w:t xml:space="preserve"> implementar, </w:t>
+      </w:r>
+      <w:r>
+        <w:rPr>
+          <w:rFonts w:cstheme="minorHAnsi"/>
+          <w:sz w:val="24"/>
+          <w:szCs w:val="24"/>
+        </w:rPr>
+        <w:t xml:space="preserve">o que nos levou a </w:t>
+      </w:r>
+      <w:r>
+        <w:rPr>
+          <w:rFonts w:cstheme="minorHAnsi"/>
+          <w:sz w:val="24"/>
+          <w:szCs w:val="24"/>
+        </w:rPr>
+        <w:t>várias situações de tentativa e erro.</w:t>
+      </w:r>
+    </w:p>
+    <w:p>
+      <w:pPr>
+        <w:jc w:val="both"/>
+        <w:rPr>
+          <w:rFonts w:cstheme="minorHAnsi"/>
+          <w:sz w:val="24"/>
+          <w:szCs w:val="24"/>
+        </w:rPr>
+      </w:pPr>
+    </w:p>
+    <w:p>
+      <w:pPr>
+        <w:jc w:val="both"/>
+        <w:rPr>
+          <w:rFonts w:cstheme="minorHAnsi"/>
+          <w:sz w:val="24"/>
+          <w:szCs w:val="24"/>
+        </w:rPr>
+      </w:pPr>
+    </w:p>
+    <w:p>
+      <w:pPr>
+        <w:jc w:val="both"/>
+        <w:rPr>
+          <w:rFonts w:cstheme="minorHAnsi"/>
+          <w:sz w:val="24"/>
+          <w:szCs w:val="24"/>
+        </w:rPr>
+      </w:pPr>
+    </w:p>
+    <w:p>
+      <w:pPr>
+        <w:jc w:val="both"/>
+        <w:rPr>
+          <w:rFonts w:cstheme="minorHAnsi"/>
+          <w:sz w:val="24"/>
+          <w:szCs w:val="24"/>
+        </w:rPr>
+      </w:pPr>
+    </w:p>
+    <w:p>
+      <w:pPr>
+        <w:jc w:val="both"/>
+        <w:rPr>
+          <w:rFonts w:cstheme="minorHAnsi"/>
+          <w:sz w:val="24"/>
+          <w:szCs w:val="24"/>
+        </w:rPr>
+      </w:pPr>
+    </w:p>
+    <w:p>
+      <w:pPr>
+        <w:jc w:val="both"/>
+        <w:rPr>
+          <w:rFonts w:cstheme="minorHAnsi"/>
+          <w:sz w:val="24"/>
+          <w:szCs w:val="24"/>
+        </w:rPr>
+      </w:pPr>
+    </w:p>
+    <w:p>
+      <w:pPr>
+        <w:jc w:val="both"/>
+        <w:rPr>
+          <w:rFonts w:cstheme="minorHAnsi"/>
+          <w:sz w:val="24"/>
+          <w:szCs w:val="24"/>
+        </w:rPr>
+      </w:pPr>
+    </w:p>
+    <w:p>
+      <w:pPr>
+        <w:jc w:val="both"/>
+        <w:rPr>
+          <w:rFonts w:cstheme="minorHAnsi"/>
+          <w:sz w:val="24"/>
+          <w:szCs w:val="24"/>
+        </w:rPr>
+      </w:pPr>
+    </w:p>
+    <w:p>
+      <w:pPr>
+        <w:jc w:val="both"/>
+        <w:rPr>
+          <w:rFonts w:cstheme="minorHAnsi"/>
+          <w:sz w:val="24"/>
+          <w:szCs w:val="24"/>
+        </w:rPr>
+      </w:pPr>
     </w:p>
     <w:p>
       <w:pPr>
@@ -3038,10 +4233,12 @@
           <w:b/>
         </w:rPr>
       </w:pPr>
+      <w:bookmarkStart w:id="5" w:name="_Toc534837374"/>
       <w:r>
         <w:rPr>
           <w:b/>
         </w:rPr>
+        <w:lastRenderedPageBreak/>
         <w:t>Distribuição de trabalho pelo grupo</w:t>
       </w:r>
       <w:bookmarkEnd w:id="5"/>
@@ -4035,6 +5232,119 @@
     </w:lvl>
   </w:abstractNum>
   <w:abstractNum w:abstractNumId="4" w15:restartNumberingAfterBreak="0">
+    <w:nsid w:val="688D321C"/>
+    <w:multiLevelType w:val="hybridMultilevel"/>
+    <w:tmpl w:val="31A874EE"/>
+    <w:lvl w:ilvl="0" w:tplc="08090001">
+      <w:start w:val="1"/>
+      <w:numFmt w:val="bullet"/>
+      <w:lvlText w:val=""/>
+      <w:lvlJc w:val="left"/>
+      <w:pPr>
+        <w:ind w:left="720" w:hanging="360"/>
+      </w:pPr>
+      <w:rPr>
+        <w:rFonts w:ascii="Symbol" w:hAnsi="Symbol" w:hint="default"/>
+      </w:rPr>
+    </w:lvl>
+    <w:lvl w:ilvl="1" w:tplc="08090003" w:tentative="1">
+      <w:start w:val="1"/>
+      <w:numFmt w:val="bullet"/>
+      <w:lvlText w:val="o"/>
+      <w:lvlJc w:val="left"/>
+      <w:pPr>
+        <w:ind w:left="1440" w:hanging="360"/>
+      </w:pPr>
+      <w:rPr>
+        <w:rFonts w:ascii="Courier New" w:hAnsi="Courier New" w:cs="Courier New" w:hint="default"/>
+      </w:rPr>
+    </w:lvl>
+    <w:lvl w:ilvl="2" w:tplc="08090005" w:tentative="1">
+      <w:start w:val="1"/>
+      <w:numFmt w:val="bullet"/>
+      <w:lvlText w:val=""/>
+      <w:lvlJc w:val="left"/>
+      <w:pPr>
+        <w:ind w:left="2160" w:hanging="360"/>
+      </w:pPr>
+      <w:rPr>
+        <w:rFonts w:ascii="Wingdings" w:hAnsi="Wingdings" w:hint="default"/>
+      </w:rPr>
+    </w:lvl>
+    <w:lvl w:ilvl="3" w:tplc="08090001" w:tentative="1">
+      <w:start w:val="1"/>
+      <w:numFmt w:val="bullet"/>
+      <w:lvlText w:val=""/>
+      <w:lvlJc w:val="left"/>
+      <w:pPr>
+        <w:ind w:left="2880" w:hanging="360"/>
+      </w:pPr>
+      <w:rPr>
+        <w:rFonts w:ascii="Symbol" w:hAnsi="Symbol" w:hint="default"/>
+      </w:rPr>
+    </w:lvl>
+    <w:lvl w:ilvl="4" w:tplc="08090003" w:tentative="1">
+      <w:start w:val="1"/>
+      <w:numFmt w:val="bullet"/>
+      <w:lvlText w:val="o"/>
+      <w:lvlJc w:val="left"/>
+      <w:pPr>
+        <w:ind w:left="3600" w:hanging="360"/>
+      </w:pPr>
+      <w:rPr>
+        <w:rFonts w:ascii="Courier New" w:hAnsi="Courier New" w:cs="Courier New" w:hint="default"/>
+      </w:rPr>
+    </w:lvl>
+    <w:lvl w:ilvl="5" w:tplc="08090005" w:tentative="1">
+      <w:start w:val="1"/>
+      <w:numFmt w:val="bullet"/>
+      <w:lvlText w:val=""/>
+      <w:lvlJc w:val="left"/>
+      <w:pPr>
+        <w:ind w:left="4320" w:hanging="360"/>
+      </w:pPr>
+      <w:rPr>
+        <w:rFonts w:ascii="Wingdings" w:hAnsi="Wingdings" w:hint="default"/>
+      </w:rPr>
+    </w:lvl>
+    <w:lvl w:ilvl="6" w:tplc="08090001" w:tentative="1">
+      <w:start w:val="1"/>
+      <w:numFmt w:val="bullet"/>
+      <w:lvlText w:val=""/>
+      <w:lvlJc w:val="left"/>
+      <w:pPr>
+        <w:ind w:left="5040" w:hanging="360"/>
+      </w:pPr>
+      <w:rPr>
+        <w:rFonts w:ascii="Symbol" w:hAnsi="Symbol" w:hint="default"/>
+      </w:rPr>
+    </w:lvl>
+    <w:lvl w:ilvl="7" w:tplc="08090003" w:tentative="1">
+      <w:start w:val="1"/>
+      <w:numFmt w:val="bullet"/>
+      <w:lvlText w:val="o"/>
+      <w:lvlJc w:val="left"/>
+      <w:pPr>
+        <w:ind w:left="5760" w:hanging="360"/>
+      </w:pPr>
+      <w:rPr>
+        <w:rFonts w:ascii="Courier New" w:hAnsi="Courier New" w:cs="Courier New" w:hint="default"/>
+      </w:rPr>
+    </w:lvl>
+    <w:lvl w:ilvl="8" w:tplc="08090005" w:tentative="1">
+      <w:start w:val="1"/>
+      <w:numFmt w:val="bullet"/>
+      <w:lvlText w:val=""/>
+      <w:lvlJc w:val="left"/>
+      <w:pPr>
+        <w:ind w:left="6480" w:hanging="360"/>
+      </w:pPr>
+      <w:rPr>
+        <w:rFonts w:ascii="Wingdings" w:hAnsi="Wingdings" w:hint="default"/>
+      </w:rPr>
+    </w:lvl>
+  </w:abstractNum>
+  <w:abstractNum w:abstractNumId="5" w15:restartNumberingAfterBreak="0">
     <w:nsid w:val="699718DE"/>
     <w:multiLevelType w:val="hybridMultilevel"/>
     <w:tmpl w:val="A330D91A"/>
@@ -4124,7 +5434,7 @@
       </w:pPr>
     </w:lvl>
   </w:abstractNum>
-  <w:abstractNum w:abstractNumId="5" w15:restartNumberingAfterBreak="0">
+  <w:abstractNum w:abstractNumId="6" w15:restartNumberingAfterBreak="0">
     <w:nsid w:val="73735AEA"/>
     <w:multiLevelType w:val="multilevel"/>
     <w:tmpl w:val="FDBCC02C"/>
@@ -4237,7 +5547,7 @@
       </w:pPr>
     </w:lvl>
   </w:abstractNum>
-  <w:abstractNum w:abstractNumId="6" w15:restartNumberingAfterBreak="0">
+  <w:abstractNum w:abstractNumId="7" w15:restartNumberingAfterBreak="0">
     <w:nsid w:val="7ADF0FDB"/>
     <w:multiLevelType w:val="multilevel"/>
     <w:tmpl w:val="135C0964"/>
@@ -4336,10 +5646,10 @@
     <w:abstractNumId w:val="3"/>
   </w:num>
   <w:num w:numId="2">
-    <w:abstractNumId w:val="5"/>
+    <w:abstractNumId w:val="6"/>
   </w:num>
   <w:num w:numId="3">
-    <w:abstractNumId w:val="6"/>
+    <w:abstractNumId w:val="7"/>
   </w:num>
   <w:num w:numId="4">
     <w:abstractNumId w:val="2"/>
@@ -4351,6 +5661,9 @@
     <w:abstractNumId w:val="1"/>
   </w:num>
   <w:num w:numId="7">
+    <w:abstractNumId w:val="5"/>
+  </w:num>
+  <w:num w:numId="8">
     <w:abstractNumId w:val="4"/>
   </w:num>
 </w:numbering>
@@ -5284,7 +6597,7 @@
 </file>
 
 <file path=customXml/itemProps1.xml><?xml version="1.0" encoding="utf-8"?>
-<ds:datastoreItem xmlns:ds="http://schemas.openxmlformats.org/officeDocument/2006/customXml" ds:itemID="{EF024F20-4B7D-491B-9530-15322D9F729C}">
+<ds:datastoreItem xmlns:ds="http://schemas.openxmlformats.org/officeDocument/2006/customXml" ds:itemID="{66C707D4-75FB-40E3-8126-3ECF5B92798B}">
   <ds:schemaRefs>
     <ds:schemaRef ds:uri="http://schemas.openxmlformats.org/officeDocument/2006/bibliography"/>
   </ds:schemaRefs>

</xml_diff>